<commit_message>
push virul evol notes
</commit_message>
<xml_diff>
--- a/docs/notes/virul-evol.docx
+++ b/docs/notes/virul-evol.docx
@@ -27,19 +27,19 @@
         <w:pStyle w:val="Date"/>
       </w:pPr>
       <w:r>
-        <w:t xml:space="preserve">27</w:t>
-      </w:r>
-      <w:r>
-        <w:t xml:space="preserve"> </w:t>
-      </w:r>
-      <w:r>
-        <w:t xml:space="preserve">February</w:t>
-      </w:r>
-      <w:r>
-        <w:t xml:space="preserve"> </w:t>
-      </w:r>
-      <w:r>
-        <w:t xml:space="preserve">2022</w:t>
+        <w:t xml:space="preserve">1</w:t>
+      </w:r>
+      <w:r>
+        <w:t xml:space="preserve"> </w:t>
+      </w:r>
+      <w:r>
+        <w:t xml:space="preserve">March</w:t>
+      </w:r>
+      <w:r>
+        <w:t xml:space="preserve"> </w:t>
+      </w:r>
+      <w:r>
+        <w:t xml:space="preserve">2023</w:t>
       </w:r>
     </w:p>
     <w:p>
@@ -54,447 +54,458 @@
     </w:p>
     <w:p>
       <w:pPr>
-        <w:numPr>
+        <w:pStyle w:val="Compact"/>
+        <w:numPr>
+          <w:numId w:val="1001"/>
           <w:ilvl w:val="0"/>
+        </w:numPr>
+      </w:pPr>
+      <w:r>
+        <w:rPr>
+          <w:b/>
+        </w:rPr>
+        <w:t xml:space="preserve">virulence</w:t>
+      </w:r>
+    </w:p>
+    <w:p>
+      <w:pPr>
+        <w:pStyle w:val="Compact"/>
+        <w:numPr>
+          <w:numId w:val="1002"/>
+          <w:ilvl w:val="1"/>
+        </w:numPr>
+      </w:pPr>
+      <w:r>
+        <w:t xml:space="preserve">(broad): decrease in a host’s fitness caused by a parasite.</w:t>
+      </w:r>
+      <w:r>
+        <w:br w:type="textWrapping"/>
+      </w:r>
+    </w:p>
+    <w:p>
+      <w:pPr>
+        <w:pStyle w:val="Compact"/>
+        <w:numPr>
+          <w:numId w:val="1002"/>
+          <w:ilvl w:val="1"/>
+        </w:numPr>
+      </w:pPr>
+      <w:r>
+        <w:t xml:space="preserve">(narrow):</w:t>
+      </w:r>
+      <w:r>
+        <w:t xml:space="preserve"> </w:t>
+      </w:r>
+      <w:r>
+        <w:rPr>
+          <w:i/>
+        </w:rPr>
+        <w:t xml:space="preserve">per capita</w:t>
+      </w:r>
+      <w:r>
+        <w:t xml:space="preserve"> </w:t>
+      </w:r>
+      <w:r>
+        <w:t xml:space="preserve">rate of parasite-induced host mortality</w:t>
+      </w:r>
+    </w:p>
+    <w:p>
+      <w:pPr>
+        <w:pStyle w:val="Compact"/>
+        <w:numPr>
           <w:numId w:val="1001"/>
+          <w:ilvl w:val="0"/>
         </w:numPr>
       </w:pPr>
       <w:r>
         <w:rPr>
           <w:b/>
         </w:rPr>
-        <w:t xml:space="preserve">virulence</w:t>
-      </w:r>
-    </w:p>
-    <w:p>
-      <w:pPr>
-        <w:numPr>
+        <w:t xml:space="preserve">resistance</w:t>
+      </w:r>
+      <w:r>
+        <w:t xml:space="preserve">: host’s ability to resist or minimize infection</w:t>
+      </w:r>
+    </w:p>
+    <w:p>
+      <w:pPr>
+        <w:pStyle w:val="Compact"/>
+        <w:numPr>
+          <w:numId w:val="1001"/>
+          <w:ilvl w:val="0"/>
+        </w:numPr>
+      </w:pPr>
+      <w:r>
+        <w:rPr>
+          <w:b/>
+        </w:rPr>
+        <w:t xml:space="preserve">tolerance</w:t>
+      </w:r>
+      <w:r>
+        <w:t xml:space="preserve">: host’s ability to support parasite infection without losing fitness</w:t>
+      </w:r>
+    </w:p>
+    <w:p>
+      <w:pPr>
+        <w:numPr>
+          <w:numId w:val="1001"/>
+          <w:ilvl w:val="0"/>
+        </w:numPr>
+      </w:pPr>
+      <w:r>
+        <w:rPr>
+          <w:b/>
+        </w:rPr>
+        <w:t xml:space="preserve">case mortality</w:t>
+      </w:r>
+      <w:r>
+        <w:t xml:space="preserve"> </w:t>
+      </w:r>
+      <w:r>
+        <w:t xml:space="preserve">(CM): fraction of hosts killed by infection</w:t>
+      </w:r>
+    </w:p>
+    <w:p>
+      <w:pPr>
+        <w:pStyle w:val="Compact"/>
+        <w:numPr>
+          <w:numId w:val="1001"/>
+          <w:ilvl w:val="0"/>
+        </w:numPr>
+      </w:pPr>
+      <w:r>
+        <w:t xml:space="preserve">Parasite-host interaction complicates the definition of virulence (assumes that a more virulent parasite is more virulent for</w:t>
+      </w:r>
+      <w:r>
+        <w:t xml:space="preserve"> </w:t>
+      </w:r>
+      <w:r>
+        <w:rPr>
+          <w:i/>
+        </w:rPr>
+        <w:t xml:space="preserve">all</w:t>
+      </w:r>
+      <w:r>
+        <w:t xml:space="preserve"> </w:t>
+      </w:r>
+      <w:r>
+        <w:t xml:space="preserve">host genotypes/species)</w:t>
+      </w:r>
+    </w:p>
+    <w:p>
+      <w:pPr>
+        <w:pStyle w:val="Compact"/>
+        <w:numPr>
+          <w:numId w:val="1001"/>
+          <w:ilvl w:val="0"/>
+        </w:numPr>
+      </w:pPr>
+      <w:r>
+        <w:t xml:space="preserve">conceptually:</w:t>
+      </w:r>
+    </w:p>
+    <w:p>
+      <w:pPr>
+        <w:pStyle w:val="Compact"/>
+        <w:numPr>
+          <w:numId w:val="1003"/>
           <w:ilvl w:val="1"/>
-          <w:numId w:val="1002"/>
-        </w:numPr>
-        <w:pStyle w:val="Compact"/>
-      </w:pPr>
-      <w:r>
-        <w:t xml:space="preserve">(broad): decrease in a host’s fitness caused by a parasite.</w:t>
-      </w:r>
-      <w:r>
-        <w:br/>
-      </w:r>
-    </w:p>
-    <w:p>
-      <w:pPr>
-        <w:numPr>
+        </w:numPr>
+      </w:pPr>
+      <w:r>
+        <w:t xml:space="preserve">parasite load depends on balance between parasite</w:t>
+      </w:r>
+      <w:r>
+        <w:t xml:space="preserve"> </w:t>
+      </w:r>
+      <w:r>
+        <w:rPr>
+          <w:i/>
+        </w:rPr>
+        <w:t xml:space="preserve">within-host reproduction rate</w:t>
+      </w:r>
+      <w:r>
+        <w:t xml:space="preserve"> </w:t>
+      </w:r>
+      <w:r>
+        <w:t xml:space="preserve">and host’s</w:t>
+      </w:r>
+      <w:r>
+        <w:t xml:space="preserve"> </w:t>
+      </w:r>
+      <w:r>
+        <w:rPr>
+          <w:i/>
+        </w:rPr>
+        <w:t xml:space="preserve">parasite clearance rate</w:t>
+      </w:r>
+    </w:p>
+    <w:p>
+      <w:pPr>
+        <w:pStyle w:val="Compact"/>
+        <w:numPr>
+          <w:numId w:val="1003"/>
           <w:ilvl w:val="1"/>
-          <w:numId w:val="1002"/>
-        </w:numPr>
-        <w:pStyle w:val="Compact"/>
-      </w:pPr>
-      <w:r>
-        <w:t xml:space="preserve">(narrow):</w:t>
-      </w:r>
-      <w:r>
-        <w:t xml:space="preserve"> </w:t>
-      </w:r>
-      <w:r>
-        <w:rPr>
-          <w:i/>
-        </w:rPr>
-        <w:t xml:space="preserve">per capita</w:t>
-      </w:r>
-      <w:r>
-        <w:t xml:space="preserve"> </w:t>
-      </w:r>
-      <w:r>
-        <w:t xml:space="preserve">rate of parasite-induced host mortality</w:t>
-      </w:r>
-    </w:p>
-    <w:p>
-      <w:pPr>
-        <w:numPr>
+        </w:numPr>
+      </w:pPr>
+      <w:r>
+        <w:t xml:space="preserve">virulence depends on parasite load and per-copy parasite</w:t>
+      </w:r>
+      <w:r>
+        <w:t xml:space="preserve"> </w:t>
+      </w:r>
+      <w:r>
+        <w:rPr>
+          <w:i/>
+        </w:rPr>
+        <w:t xml:space="preserve">pathogenicity</w:t>
+      </w:r>
+      <w:r>
+        <w:t xml:space="preserve"> </w:t>
+      </w:r>
+      <w:r>
+        <w:t xml:space="preserve">and host</w:t>
+      </w:r>
+      <w:r>
+        <w:t xml:space="preserve"> </w:t>
+      </w:r>
+      <w:r>
+        <w:rPr>
+          <w:i/>
+        </w:rPr>
+        <w:t xml:space="preserve">tolerance</w:t>
+      </w:r>
+    </w:p>
+    <w:p>
+      <w:pPr>
+        <w:pStyle w:val="Compact"/>
+        <w:numPr>
+          <w:numId w:val="1003"/>
+          <w:ilvl w:val="1"/>
+        </w:numPr>
+      </w:pPr>
+      <w:r>
+        <w:t xml:space="preserve">this establishes the terms of the arms race, but these components can’t be separated if we look at a single host-parasite pair (parasite virulence is often confounded with host tolerance)</w:t>
+      </w:r>
+    </w:p>
+    <w:p>
+      <w:pPr>
+        <w:numPr>
+          <w:numId w:val="1001"/>
           <w:ilvl w:val="0"/>
-          <w:numId w:val="1001"/>
-        </w:numPr>
-      </w:pPr>
-      <w:r>
-        <w:rPr>
-          <w:b/>
-        </w:rPr>
-        <w:t xml:space="preserve">resistance</w:t>
-      </w:r>
-      <w:r>
-        <w:t xml:space="preserve">: host’s ability to resist or minimize infection</w:t>
-      </w:r>
-    </w:p>
-    <w:p>
-      <w:pPr>
-        <w:numPr>
+        </w:numPr>
+      </w:pPr>
+      <w:r>
+        <w:t xml:space="preserve">all in an arms race rather than RQ context</w:t>
+      </w:r>
+    </w:p>
+    <w:p>
+      <w:pPr>
+        <w:pStyle w:val="Heading1"/>
+      </w:pPr>
+      <w:bookmarkStart w:id="21" w:name="classical-dogma"/>
+      <w:r>
+        <w:t xml:space="preserve">Classical dogma</w:t>
+      </w:r>
+      <w:bookmarkEnd w:id="21"/>
+    </w:p>
+    <w:p>
+      <w:pPr>
+        <w:pStyle w:val="Compact"/>
+        <w:numPr>
+          <w:numId w:val="1004"/>
           <w:ilvl w:val="0"/>
-          <w:numId w:val="1001"/>
-        </w:numPr>
-      </w:pPr>
-      <w:r>
-        <w:rPr>
-          <w:b/>
-        </w:rPr>
-        <w:t xml:space="preserve">tolerance</w:t>
-      </w:r>
-      <w:r>
-        <w:t xml:space="preserve">: host’s ability to support parasite infection without losing fitness</w:t>
-      </w:r>
-    </w:p>
-    <w:p>
-      <w:pPr>
-        <w:numPr>
+        </w:numPr>
+      </w:pPr>
+      <w:r>
+        <w:t xml:space="preserve">Parasites evolve lower virulence over time</w:t>
+      </w:r>
+      <w:r>
+        <w:t xml:space="preserve"> </w:t>
+      </w:r>
+      <w:r>
+        <w:t xml:space="preserve">“</w:t>
+      </w:r>
+      <w:r>
+        <w:t xml:space="preserve">for the good of the species</w:t>
+      </w:r>
+      <w:r>
+        <w:t xml:space="preserve">”</w:t>
+      </w:r>
+      <w:r>
+        <w:t xml:space="preserve">. Group-selectionist</w:t>
+      </w:r>
+      <w:r>
+        <w:t xml:space="preserve"> </w:t>
+      </w:r>
+      <w:r>
+        <w:rPr>
+          <w:i/>
+        </w:rPr>
+        <w:t xml:space="preserve">but</w:t>
+      </w:r>
+      <w:r>
+        <w:t xml:space="preserve"> </w:t>
+      </w:r>
+      <w:r>
+        <w:t xml:space="preserve">some evidence?</w:t>
+      </w:r>
+    </w:p>
+    <w:p>
+      <w:pPr>
+        <w:pStyle w:val="Compact"/>
+        <w:numPr>
+          <w:numId w:val="1005"/>
+          <w:ilvl w:val="1"/>
+        </w:numPr>
+      </w:pPr>
+      <w:r>
+        <w:t xml:space="preserve">syphilis; first seen in Europe in 1495 (the</w:t>
+      </w:r>
+      <w:r>
+        <w:t xml:space="preserve"> </w:t>
+      </w:r>
+      <w:r>
+        <w:t xml:space="preserve">“</w:t>
+      </w:r>
+      <w:r>
+        <w:t xml:space="preserve">Great Pox</w:t>
+      </w:r>
+      <w:r>
+        <w:t xml:space="preserve">”</w:t>
+      </w:r>
+      <w:r>
+        <w:t xml:space="preserve">)</w:t>
+      </w:r>
+      <w:r>
+        <w:t xml:space="preserve"> </w:t>
+      </w:r>
+      <w:r>
+        <w:t xml:space="preserve">(Knell 2004)</w:t>
+      </w:r>
+    </w:p>
+    <w:p>
+      <w:pPr>
+        <w:pStyle w:val="Compact"/>
+        <w:numPr>
+          <w:numId w:val="1006"/>
+          <w:ilvl w:val="2"/>
+        </w:numPr>
+      </w:pPr>
+      <w:r>
+        <w:t xml:space="preserve">origins? (previously misdiagnosed; evolved increased virulence; from Africa; from the New World)</w:t>
+      </w:r>
+    </w:p>
+    <w:p>
+      <w:pPr>
+        <w:pStyle w:val="Compact"/>
+        <w:numPr>
+          <w:numId w:val="1006"/>
+          <w:ilvl w:val="2"/>
+        </w:numPr>
+      </w:pPr>
+      <w:r>
+        <w:t xml:space="preserve">virulence decreased rapidly over 50 years (maybe even 5-7 years?)</w:t>
+      </w:r>
+    </w:p>
+    <w:p>
+      <w:pPr>
+        <w:pStyle w:val="Compact"/>
+        <w:numPr>
+          <w:numId w:val="1005"/>
+          <w:ilvl w:val="1"/>
+        </w:numPr>
+      </w:pPr>
+      <w:r>
+        <w:rPr>
+          <w:i/>
+        </w:rPr>
+        <w:t xml:space="preserve">virgin-soil epidemics</w:t>
+      </w:r>
+      <w:r>
+        <w:t xml:space="preserve">: smallpox, etc.</w:t>
+      </w:r>
+      <w:r>
+        <w:t xml:space="preserve"> </w:t>
+      </w:r>
+      <w:r>
+        <w:t xml:space="preserve">(Crosby 1976; Ostler 2020)</w:t>
+      </w:r>
+      <w:r>
+        <w:t xml:space="preserve"> </w:t>
+      </w:r>
+      <w:r>
+        <w:t xml:space="preserve">(probably</w:t>
+      </w:r>
+      <w:r>
+        <w:t xml:space="preserve"> </w:t>
+      </w:r>
+      <w:r>
+        <w:rPr>
+          <w:i/>
+        </w:rPr>
+        <w:t xml:space="preserve">not</w:t>
+      </w:r>
+      <w:r>
+        <w:t xml:space="preserve"> </w:t>
+      </w:r>
+      <w:r>
+        <w:t xml:space="preserve">virulence: lack of genetic resistance, previous exposure, societal breakdown, effects of colonization?)</w:t>
+      </w:r>
+    </w:p>
+    <w:p>
+      <w:pPr>
+        <w:pStyle w:val="Compact"/>
+        <w:numPr>
+          <w:numId w:val="1004"/>
           <w:ilvl w:val="0"/>
-          <w:numId w:val="1001"/>
-        </w:numPr>
-      </w:pPr>
-      <w:r>
-        <w:rPr>
-          <w:b/>
-        </w:rPr>
-        <w:t xml:space="preserve">case mortality</w:t>
-      </w:r>
-      <w:r>
-        <w:t xml:space="preserve"> </w:t>
-      </w:r>
-      <w:r>
-        <w:t xml:space="preserve">(CM): fraction of hosts killed by infection</w:t>
-      </w:r>
-    </w:p>
-    <w:p>
-      <w:pPr>
-        <w:numPr>
+        </w:numPr>
+      </w:pPr>
+      <w:r>
+        <w:t xml:space="preserve">sampling bias?</w:t>
+      </w:r>
+    </w:p>
+    <w:p>
+      <w:pPr>
+        <w:pStyle w:val="Compact"/>
+        <w:numPr>
+          <w:numId w:val="1007"/>
+          <w:ilvl w:val="1"/>
+        </w:numPr>
+      </w:pPr>
+      <w:r>
+        <w:t xml:space="preserve">biocontrol examples always select for maximal virulence</w:t>
+      </w:r>
+    </w:p>
+    <w:p>
+      <w:pPr>
+        <w:pStyle w:val="Compact"/>
+        <w:numPr>
+          <w:numId w:val="1007"/>
+          <w:ilvl w:val="1"/>
+        </w:numPr>
+      </w:pPr>
+      <w:r>
+        <w:t xml:space="preserve">mild introductions may not be noticed</w:t>
+      </w:r>
+    </w:p>
+    <w:p>
+      <w:pPr>
+        <w:pStyle w:val="Heading1"/>
+      </w:pPr>
+      <w:bookmarkStart w:id="22" w:name="tradeoff-theory"/>
+      <w:r>
+        <w:t xml:space="preserve">Tradeoff theory</w:t>
+      </w:r>
+      <w:bookmarkEnd w:id="22"/>
+    </w:p>
+    <w:p>
+      <w:pPr>
+        <w:pStyle w:val="Compact"/>
+        <w:numPr>
+          <w:numId w:val="1008"/>
           <w:ilvl w:val="0"/>
-          <w:numId w:val="1001"/>
-        </w:numPr>
-      </w:pPr>
-      <w:r>
-        <w:t xml:space="preserve">Parasite-host interaction complicates the definition of virulence (assumes that a more virulent parasite is more virulent for</w:t>
-      </w:r>
-      <w:r>
-        <w:t xml:space="preserve"> </w:t>
-      </w:r>
-      <w:r>
-        <w:rPr>
-          <w:i/>
-        </w:rPr>
-        <w:t xml:space="preserve">all</w:t>
-      </w:r>
-      <w:r>
-        <w:t xml:space="preserve"> </w:t>
-      </w:r>
-      <w:r>
-        <w:t xml:space="preserve">host genotypes/species)</w:t>
-      </w:r>
-    </w:p>
-    <w:p>
-      <w:pPr>
-        <w:numPr>
-          <w:ilvl w:val="0"/>
-          <w:numId w:val="1001"/>
-        </w:numPr>
-      </w:pPr>
-      <w:r>
-        <w:t xml:space="preserve">conceptually:</w:t>
-      </w:r>
-    </w:p>
-    <w:p>
-      <w:pPr>
-        <w:numPr>
-          <w:ilvl w:val="1"/>
-          <w:numId w:val="1003"/>
-        </w:numPr>
-        <w:pStyle w:val="Compact"/>
-      </w:pPr>
-      <w:r>
-        <w:t xml:space="preserve">parasite load depends on balance between parasite</w:t>
-      </w:r>
-      <w:r>
-        <w:t xml:space="preserve"> </w:t>
-      </w:r>
-      <w:r>
-        <w:rPr>
-          <w:i/>
-        </w:rPr>
-        <w:t xml:space="preserve">within-host reproduction rate</w:t>
-      </w:r>
-      <w:r>
-        <w:t xml:space="preserve"> </w:t>
-      </w:r>
-      <w:r>
-        <w:t xml:space="preserve">and host’s</w:t>
-      </w:r>
-      <w:r>
-        <w:t xml:space="preserve"> </w:t>
-      </w:r>
-      <w:r>
-        <w:rPr>
-          <w:i/>
-        </w:rPr>
-        <w:t xml:space="preserve">parasite clearance rate</w:t>
-      </w:r>
-    </w:p>
-    <w:p>
-      <w:pPr>
-        <w:numPr>
-          <w:ilvl w:val="1"/>
-          <w:numId w:val="1003"/>
-        </w:numPr>
-        <w:pStyle w:val="Compact"/>
-      </w:pPr>
-      <w:r>
-        <w:t xml:space="preserve">virulence depends on parasite load and per-copy parasite</w:t>
-      </w:r>
-      <w:r>
-        <w:t xml:space="preserve"> </w:t>
-      </w:r>
-      <w:r>
-        <w:rPr>
-          <w:i/>
-        </w:rPr>
-        <w:t xml:space="preserve">pathogenicity</w:t>
-      </w:r>
-      <w:r>
-        <w:t xml:space="preserve"> </w:t>
-      </w:r>
-      <w:r>
-        <w:t xml:space="preserve">and host</w:t>
-      </w:r>
-      <w:r>
-        <w:t xml:space="preserve"> </w:t>
-      </w:r>
-      <w:r>
-        <w:rPr>
-          <w:i/>
-        </w:rPr>
-        <w:t xml:space="preserve">tolerance</w:t>
-      </w:r>
-    </w:p>
-    <w:p>
-      <w:pPr>
-        <w:numPr>
-          <w:ilvl w:val="1"/>
-          <w:numId w:val="1003"/>
-        </w:numPr>
-        <w:pStyle w:val="Compact"/>
-      </w:pPr>
-      <w:r>
-        <w:t xml:space="preserve">this establishes the terms of the arms race, but these components can’t be separated if we look at a single host-parasite pair (parasite virulence is often confounded with host tolerance)</w:t>
-      </w:r>
-    </w:p>
-    <w:p>
-      <w:pPr>
-        <w:numPr>
-          <w:ilvl w:val="0"/>
-          <w:numId w:val="1001"/>
-        </w:numPr>
-      </w:pPr>
-      <w:r>
-        <w:t xml:space="preserve">all in an arms race rather than RQ context</w:t>
-      </w:r>
-    </w:p>
-    <w:p>
-      <w:pPr>
-        <w:pStyle w:val="Heading1"/>
-      </w:pPr>
-      <w:bookmarkStart w:id="21" w:name="classical-dogma"/>
-      <w:r>
-        <w:t xml:space="preserve">Classical dogma</w:t>
-      </w:r>
-      <w:bookmarkEnd w:id="21"/>
-    </w:p>
-    <w:p>
-      <w:pPr>
-        <w:numPr>
-          <w:ilvl w:val="0"/>
-          <w:numId w:val="1004"/>
-        </w:numPr>
-        <w:pStyle w:val="Compact"/>
-      </w:pPr>
-      <w:r>
-        <w:t xml:space="preserve">Parasites evolve lower virulence over time</w:t>
-      </w:r>
-      <w:r>
-        <w:t xml:space="preserve"> </w:t>
-      </w:r>
-      <w:r>
-        <w:t xml:space="preserve">“</w:t>
-      </w:r>
-      <w:r>
-        <w:t xml:space="preserve">for the good of the species</w:t>
-      </w:r>
-      <w:r>
-        <w:t xml:space="preserve">”</w:t>
-      </w:r>
-      <w:r>
-        <w:t xml:space="preserve">. Group-selectionist</w:t>
-      </w:r>
-      <w:r>
-        <w:t xml:space="preserve"> </w:t>
-      </w:r>
-      <w:r>
-        <w:rPr>
-          <w:i/>
-        </w:rPr>
-        <w:t xml:space="preserve">but</w:t>
-      </w:r>
-      <w:r>
-        <w:t xml:space="preserve"> </w:t>
-      </w:r>
-      <w:r>
-        <w:t xml:space="preserve">some evidence?</w:t>
-      </w:r>
-    </w:p>
-    <w:p>
-      <w:pPr>
-        <w:numPr>
-          <w:ilvl w:val="1"/>
-          <w:numId w:val="1005"/>
-        </w:numPr>
-        <w:pStyle w:val="Compact"/>
-      </w:pPr>
-      <w:r>
-        <w:t xml:space="preserve">syphilis; first seen in Europe in 1495 (the</w:t>
-      </w:r>
-      <w:r>
-        <w:t xml:space="preserve"> </w:t>
-      </w:r>
-      <w:r>
-        <w:t xml:space="preserve">“</w:t>
-      </w:r>
-      <w:r>
-        <w:t xml:space="preserve">Great Pox</w:t>
-      </w:r>
-      <w:r>
-        <w:t xml:space="preserve">”</w:t>
-      </w:r>
-      <w:r>
-        <w:t xml:space="preserve">)</w:t>
-      </w:r>
-      <w:r>
-        <w:t xml:space="preserve"> </w:t>
-      </w:r>
-      <w:r>
-        <w:t xml:space="preserve">(Knell 2004)</w:t>
-      </w:r>
-    </w:p>
-    <w:p>
-      <w:pPr>
-        <w:numPr>
-          <w:ilvl w:val="2"/>
-          <w:numId w:val="1006"/>
-        </w:numPr>
-        <w:pStyle w:val="Compact"/>
-      </w:pPr>
-      <w:r>
-        <w:t xml:space="preserve">origins? (previously misdiagnosed; evolved increased virulence; from Africa; from the New World)</w:t>
-      </w:r>
-    </w:p>
-    <w:p>
-      <w:pPr>
-        <w:numPr>
-          <w:ilvl w:val="2"/>
-          <w:numId w:val="1006"/>
-        </w:numPr>
-        <w:pStyle w:val="Compact"/>
-      </w:pPr>
-      <w:r>
-        <w:t xml:space="preserve">virulence decreased rapidly over 50 years (maybe even 5-7 years?)</w:t>
-      </w:r>
-    </w:p>
-    <w:p>
-      <w:pPr>
-        <w:numPr>
-          <w:ilvl w:val="1"/>
-          <w:numId w:val="1005"/>
-        </w:numPr>
-        <w:pStyle w:val="Compact"/>
-      </w:pPr>
-      <w:r>
-        <w:rPr>
-          <w:i/>
-        </w:rPr>
-        <w:t xml:space="preserve">virgin-soil epidemics</w:t>
-      </w:r>
-      <w:r>
-        <w:t xml:space="preserve">: smallpox, etc. [</w:t>
-      </w:r>
-      <w:r>
-        <w:t xml:space="preserve">Crosby (1976)</w:t>
-      </w:r>
-      <w:r>
-        <w:t xml:space="preserve">; ostler_disease_2020] (probably</w:t>
-      </w:r>
-      <w:r>
-        <w:t xml:space="preserve"> </w:t>
-      </w:r>
-      <w:r>
-        <w:rPr>
-          <w:i/>
-        </w:rPr>
-        <w:t xml:space="preserve">not</w:t>
-      </w:r>
-      <w:r>
-        <w:t xml:space="preserve"> </w:t>
-      </w:r>
-      <w:r>
-        <w:t xml:space="preserve">virulence: lack of genetic resistance, previous exposure, societal breakdown, effects of colonization?)</w:t>
-      </w:r>
-    </w:p>
-    <w:p>
-      <w:pPr>
-        <w:numPr>
-          <w:ilvl w:val="0"/>
-          <w:numId w:val="1004"/>
-        </w:numPr>
-        <w:pStyle w:val="Compact"/>
-      </w:pPr>
-      <w:r>
-        <w:t xml:space="preserve">sampling bias?</w:t>
-      </w:r>
-    </w:p>
-    <w:p>
-      <w:pPr>
-        <w:numPr>
-          <w:ilvl w:val="1"/>
-          <w:numId w:val="1007"/>
-        </w:numPr>
-        <w:pStyle w:val="Compact"/>
-      </w:pPr>
-      <w:r>
-        <w:t xml:space="preserve">biocontrol examples always select for maximal virulence</w:t>
-      </w:r>
-    </w:p>
-    <w:p>
-      <w:pPr>
-        <w:numPr>
-          <w:ilvl w:val="1"/>
-          <w:numId w:val="1007"/>
-        </w:numPr>
-        <w:pStyle w:val="Compact"/>
-      </w:pPr>
-      <w:r>
-        <w:t xml:space="preserve">mild introductions may not be noticed</w:t>
-      </w:r>
-    </w:p>
-    <w:p>
-      <w:pPr>
-        <w:pStyle w:val="Heading1"/>
-      </w:pPr>
-      <w:bookmarkStart w:id="22" w:name="tradeoff-theory"/>
-      <w:r>
-        <w:t xml:space="preserve">Tradeoff theory</w:t>
-      </w:r>
-      <w:bookmarkEnd w:id="22"/>
-    </w:p>
-    <w:p>
-      <w:pPr>
-        <w:numPr>
-          <w:ilvl w:val="0"/>
-          <w:numId w:val="1008"/>
-        </w:numPr>
-        <w:pStyle w:val="Compact"/>
+        </w:numPr>
       </w:pPr>
       <w:r>
         <w:t xml:space="preserve">Intermediate virulence evolves due to host-level selection (group theory returns); a tradeoff between transmission</w:t>
@@ -570,11 +581,11 @@
     </w:p>
     <w:p>
       <w:pPr>
-        <w:numPr>
+        <w:pStyle w:val="Compact"/>
+        <w:numPr>
+          <w:numId w:val="1008"/>
           <w:ilvl w:val="0"/>
-          <w:numId w:val="1008"/>
-        </w:numPr>
-        <w:pStyle w:val="Compact"/>
+        </w:numPr>
       </w:pPr>
       <w:r>
         <w:t xml:space="preserve">conceptually, mediated by parasite replication rate or load</w:t>
@@ -802,119 +813,119 @@
     </w:p>
     <w:p>
       <w:pPr>
-        <w:numPr>
+        <w:pStyle w:val="Compact"/>
+        <w:numPr>
+          <w:numId w:val="1009"/>
           <w:ilvl w:val="0"/>
+        </w:numPr>
+      </w:pPr>
+      <w:r>
+        <w:t xml:space="preserve">Correlations among</w:t>
+      </w:r>
+    </w:p>
+    <w:p>
+      <w:pPr>
+        <w:pStyle w:val="Compact"/>
+        <w:numPr>
+          <w:numId w:val="1010"/>
+          <w:ilvl w:val="1"/>
+        </w:numPr>
+      </w:pPr>
+      <w:r>
+        <w:rPr>
+          <w:i/>
+        </w:rPr>
+        <w:t xml:space="preserve">setpoint viral load</w:t>
+      </w:r>
+    </w:p>
+    <w:p>
+      <w:pPr>
+        <w:pStyle w:val="Compact"/>
+        <w:numPr>
+          <w:numId w:val="1010"/>
+          <w:ilvl w:val="1"/>
+        </w:numPr>
+      </w:pPr>
+      <w:r>
+        <w:rPr>
+          <w:i/>
+        </w:rPr>
+        <w:t xml:space="preserve">time to progression</w:t>
+      </w:r>
+      <w:r>
+        <w:t xml:space="preserve"> </w:t>
+      </w:r>
+      <w:r>
+        <w:t xml:space="preserve">or</w:t>
+      </w:r>
+      <w:r>
+        <w:t xml:space="preserve"> </w:t>
+      </w:r>
+      <w:r>
+        <w:rPr>
+          <w:i/>
+        </w:rPr>
+        <w:t xml:space="preserve">rate of CD4 decline</w:t>
+      </w:r>
+      <w:r>
+        <w:t xml:space="preserve"> </w:t>
+      </w:r>
+      <w:r>
+        <w:t xml:space="preserve">(mechanisms still poorly understood! within-host evolution for diversity, virulence, immune escape? immune aging?? accumulation of opportunistic infections?)</w:t>
+      </w:r>
+    </w:p>
+    <w:p>
+      <w:pPr>
+        <w:pStyle w:val="Compact"/>
+        <w:numPr>
+          <w:numId w:val="1010"/>
+          <w:ilvl w:val="1"/>
+        </w:numPr>
+      </w:pPr>
+      <w:r>
+        <w:rPr>
+          <w:i/>
+        </w:rPr>
+        <w:t xml:space="preserve">transmission probability</w:t>
+      </w:r>
+      <w:r>
+        <w:t xml:space="preserve"> </w:t>
+      </w:r>
+      <w:r>
+        <w:t xml:space="preserve">(as measured in</w:t>
+      </w:r>
+      <w:r>
+        <w:t xml:space="preserve"> </w:t>
+      </w:r>
+      <w:r>
+        <w:rPr>
+          <w:i/>
+        </w:rPr>
+        <w:t xml:space="preserve">serodiscordant couples</w:t>
+      </w:r>
+      <w:r>
+        <w:t xml:space="preserve">;</w:t>
+      </w:r>
+      <w:r>
+        <w:t xml:space="preserve"> </w:t>
+      </w:r>
+      <w:r>
+        <w:rPr>
+          <w:i/>
+        </w:rPr>
+        <w:t xml:space="preserve">Rakai cohort</w:t>
+      </w:r>
+      <w:r>
+        <w:t xml:space="preserve">)</w:t>
+      </w:r>
+    </w:p>
+    <w:p>
+      <w:pPr>
+        <w:pStyle w:val="Compact"/>
+        <w:numPr>
           <w:numId w:val="1009"/>
-        </w:numPr>
-        <w:pStyle w:val="Compact"/>
-      </w:pPr>
-      <w:r>
-        <w:t xml:space="preserve">Correlations among</w:t>
-      </w:r>
-    </w:p>
-    <w:p>
-      <w:pPr>
-        <w:numPr>
-          <w:ilvl w:val="1"/>
-          <w:numId w:val="1010"/>
-        </w:numPr>
-        <w:pStyle w:val="Compact"/>
-      </w:pPr>
-      <w:r>
-        <w:rPr>
-          <w:i/>
-        </w:rPr>
-        <w:t xml:space="preserve">setpoint viral load</w:t>
-      </w:r>
-    </w:p>
-    <w:p>
-      <w:pPr>
-        <w:numPr>
-          <w:ilvl w:val="1"/>
-          <w:numId w:val="1010"/>
-        </w:numPr>
-        <w:pStyle w:val="Compact"/>
-      </w:pPr>
-      <w:r>
-        <w:rPr>
-          <w:i/>
-        </w:rPr>
-        <w:t xml:space="preserve">time to progression</w:t>
-      </w:r>
-      <w:r>
-        <w:t xml:space="preserve"> </w:t>
-      </w:r>
-      <w:r>
-        <w:t xml:space="preserve">or</w:t>
-      </w:r>
-      <w:r>
-        <w:t xml:space="preserve"> </w:t>
-      </w:r>
-      <w:r>
-        <w:rPr>
-          <w:i/>
-        </w:rPr>
-        <w:t xml:space="preserve">rate of CD4 decline</w:t>
-      </w:r>
-      <w:r>
-        <w:t xml:space="preserve"> </w:t>
-      </w:r>
-      <w:r>
-        <w:t xml:space="preserve">(mechanisms still poorly understood! within-host evolution for diversity, virulence, immune escape? immune aging?? accumulation of opportunistic infections?)</w:t>
-      </w:r>
-    </w:p>
-    <w:p>
-      <w:pPr>
-        <w:numPr>
-          <w:ilvl w:val="1"/>
-          <w:numId w:val="1010"/>
-        </w:numPr>
-        <w:pStyle w:val="Compact"/>
-      </w:pPr>
-      <w:r>
-        <w:rPr>
-          <w:i/>
-        </w:rPr>
-        <w:t xml:space="preserve">transmission probability</w:t>
-      </w:r>
-      <w:r>
-        <w:t xml:space="preserve"> </w:t>
-      </w:r>
-      <w:r>
-        <w:t xml:space="preserve">(as measured in</w:t>
-      </w:r>
-      <w:r>
-        <w:t xml:space="preserve"> </w:t>
-      </w:r>
-      <w:r>
-        <w:rPr>
-          <w:i/>
-        </w:rPr>
-        <w:t xml:space="preserve">serodiscordant couples</w:t>
-      </w:r>
-      <w:r>
-        <w:t xml:space="preserve">;</w:t>
-      </w:r>
-      <w:r>
-        <w:t xml:space="preserve"> </w:t>
-      </w:r>
-      <w:r>
-        <w:rPr>
-          <w:i/>
-        </w:rPr>
-        <w:t xml:space="preserve">Rakai cohort</w:t>
-      </w:r>
-      <w:r>
-        <w:t xml:space="preserve">)</w:t>
-      </w:r>
-    </w:p>
-    <w:p>
-      <w:pPr>
-        <w:numPr>
           <w:ilvl w:val="0"/>
-          <w:numId w:val="1009"/>
-        </w:numPr>
-        <w:pStyle w:val="Compact"/>
+        </w:numPr>
       </w:pPr>
       <w:r>
         <w:t xml:space="preserve">no longer ethically measurable</w:t>
@@ -1076,20 +1087,22 @@
     </w:p>
     <w:p>
       <w:pPr>
-        <w:numPr>
+        <w:pStyle w:val="Compact"/>
+        <w:numPr>
+          <w:numId w:val="1011"/>
           <w:ilvl w:val="0"/>
+        </w:numPr>
+      </w:pPr>
+      <w:r>
+        <w:t xml:space="preserve">some suggestion of overall increase in virulence (decreased CD4 count/increased viral load)</w:t>
+      </w:r>
+    </w:p>
+    <w:p>
+      <w:pPr>
+        <w:pStyle w:val="Compact"/>
+        <w:numPr>
           <w:numId w:val="1011"/>
-        </w:numPr>
-      </w:pPr>
-      <w:r>
-        <w:t xml:space="preserve">some suggestion t</w:t>
-      </w:r>
-    </w:p>
-    <w:p>
-      <w:pPr>
-        <w:numPr>
           <w:ilvl w:val="0"/>
-          <w:numId w:val="1011"/>
         </w:numPr>
       </w:pPr>
       <w:r>
@@ -1191,196 +1204,200 @@
     </w:p>
     <w:p>
       <w:pPr>
-        <w:numPr>
+        <w:pStyle w:val="Compact"/>
+        <w:numPr>
+          <w:numId w:val="1012"/>
           <w:ilvl w:val="0"/>
+        </w:numPr>
+      </w:pPr>
+      <w:r>
+        <w:t xml:space="preserve">if there is a tradeoff, we would expect expect strong effects of</w:t>
+      </w:r>
+      <w:r>
+        <w:t xml:space="preserve"> </w:t>
+      </w:r>
+      <w:r>
+        <w:rPr>
+          <w:b/>
+        </w:rPr>
+        <w:t xml:space="preserve">transmission mode</w:t>
+      </w:r>
+    </w:p>
+    <w:p>
+      <w:pPr>
+        <w:pStyle w:val="Compact"/>
+        <w:numPr>
+          <w:numId w:val="1013"/>
+          <w:ilvl w:val="1"/>
+        </w:numPr>
+      </w:pPr>
+      <w:r>
+        <w:t xml:space="preserve">vector-borne &gt; direct</w:t>
+      </w:r>
+    </w:p>
+    <w:p>
+      <w:pPr>
+        <w:pStyle w:val="Compact"/>
+        <w:numPr>
+          <w:numId w:val="1013"/>
+          <w:ilvl w:val="1"/>
+        </w:numPr>
+      </w:pPr>
+      <w:r>
+        <w:t xml:space="preserve">high virulence for</w:t>
+      </w:r>
+      <w:r>
+        <w:t xml:space="preserve"> </w:t>
+      </w:r>
+      <w:r>
+        <w:t xml:space="preserve">“</w:t>
+      </w:r>
+      <w:r>
+        <w:t xml:space="preserve">necrotransmission</w:t>
+      </w:r>
+      <w:r>
+        <w:t xml:space="preserve">”</w:t>
+      </w:r>
+      <w:r>
+        <w:t xml:space="preserve"> </w:t>
+      </w:r>
+      <w:r>
+        <w:t xml:space="preserve">(via dead hosts: anthrax, chronic wasting disease)</w:t>
+      </w:r>
+    </w:p>
+    <w:p>
+      <w:pPr>
+        <w:pStyle w:val="Compact"/>
+        <w:numPr>
+          <w:numId w:val="1013"/>
+          <w:ilvl w:val="1"/>
+        </w:numPr>
+      </w:pPr>
+      <w:r>
+        <w:t xml:space="preserve">horizontal transmission &gt; vertical</w:t>
+      </w:r>
+    </w:p>
+    <w:p>
+      <w:pPr>
+        <w:pStyle w:val="Compact"/>
+        <w:numPr>
+          <w:numId w:val="1013"/>
+          <w:ilvl w:val="1"/>
+        </w:numPr>
+      </w:pPr>
+      <w:r>
+        <w:t xml:space="preserve">needle-borne &gt; STD?</w:t>
+      </w:r>
+    </w:p>
+    <w:p>
+      <w:pPr>
+        <w:pStyle w:val="Compact"/>
+        <w:numPr>
+          <w:numId w:val="1013"/>
+          <w:ilvl w:val="1"/>
+        </w:numPr>
+      </w:pPr>
+      <w:r>
+        <w:t xml:space="preserve">environmental (water-borne, e.g. cholera) &gt; direct</w:t>
+      </w:r>
+    </w:p>
+    <w:p>
+      <w:pPr>
+        <w:pStyle w:val="Compact"/>
+        <w:numPr>
           <w:numId w:val="1012"/>
-        </w:numPr>
-      </w:pPr>
-      <w:r>
-        <w:t xml:space="preserve">if there is a tradeoff, we would expect expect strong effects of</w:t>
-      </w:r>
-      <w:r>
-        <w:t xml:space="preserve"> </w:t>
-      </w:r>
+          <w:ilvl w:val="0"/>
+        </w:numPr>
+      </w:pPr>
+      <w:r>
+        <w:t xml:space="preserve">does higher overall transmission rate (due to population density, poor hygiene, etc.) select for higher transmission?</w:t>
+      </w:r>
+    </w:p>
+    <w:p>
+      <w:pPr>
+        <w:pStyle w:val="Compact"/>
+        <w:numPr>
+          <w:numId w:val="1012"/>
+          <w:ilvl w:val="0"/>
+        </w:numPr>
+      </w:pPr>
       <w:r>
         <w:rPr>
           <w:b/>
         </w:rPr>
-        <w:t xml:space="preserve">transmission mode</w:t>
-      </w:r>
-    </w:p>
-    <w:p>
-      <w:pPr>
-        <w:numPr>
-          <w:ilvl w:val="1"/>
-          <w:numId w:val="1013"/>
-        </w:numPr>
-        <w:pStyle w:val="Compact"/>
-      </w:pPr>
-      <w:r>
-        <w:t xml:space="preserve">vector-borne &gt; direct</w:t>
-      </w:r>
-    </w:p>
-    <w:p>
-      <w:pPr>
-        <w:numPr>
-          <w:ilvl w:val="1"/>
-          <w:numId w:val="1013"/>
-        </w:numPr>
-        <w:pStyle w:val="Compact"/>
-      </w:pPr>
-      <w:r>
-        <w:t xml:space="preserve">high virulence for</w:t>
-      </w:r>
-      <w:r>
-        <w:t xml:space="preserve"> </w:t>
-      </w:r>
+        <w:t xml:space="preserve">facultative</w:t>
+      </w:r>
+      <w:r>
+        <w:t xml:space="preserve"> </w:t>
+      </w:r>
+      <w:r>
+        <w:t xml:space="preserve">parasites (e.g. soil-borne microbes with a</w:t>
+      </w:r>
+      <w:r>
+        <w:t xml:space="preserve"> </w:t>
+      </w:r>
+      <w:r>
+        <w:rPr>
+          <w:b/>
+        </w:rPr>
+        <w:t xml:space="preserve">facultative</w:t>
+      </w:r>
+      <w:r>
+        <w:t xml:space="preserve"> </w:t>
+      </w:r>
+      <w:r>
+        <w:t xml:space="preserve">stage) should be more virulent</w:t>
+      </w:r>
+    </w:p>
+    <w:p>
+      <w:pPr>
+        <w:pStyle w:val="Compact"/>
+        <w:numPr>
+          <w:numId w:val="1012"/>
+          <w:ilvl w:val="0"/>
+        </w:numPr>
+      </w:pPr>
       <w:r>
         <w:t xml:space="preserve">“</w:t>
       </w:r>
       <w:r>
-        <w:t xml:space="preserve">necrotransmission</w:t>
+        <w:t xml:space="preserve">curse of the pharaoh</w:t>
       </w:r>
       <w:r>
         <w:t xml:space="preserve">”</w:t>
       </w:r>
       <w:r>
-        <w:t xml:space="preserve"> </w:t>
-      </w:r>
-      <w:r>
-        <w:t xml:space="preserve">(via dead hosts: anthrax, chronic wasting disease)</w:t>
-      </w:r>
-    </w:p>
-    <w:p>
-      <w:pPr>
-        <w:numPr>
-          <w:ilvl w:val="1"/>
-          <w:numId w:val="1013"/>
-        </w:numPr>
-        <w:pStyle w:val="Compact"/>
-      </w:pPr>
-      <w:r>
-        <w:t xml:space="preserve">horizontal transmission &gt; vertical</w:t>
-      </w:r>
-    </w:p>
-    <w:p>
-      <w:pPr>
-        <w:numPr>
-          <w:ilvl w:val="1"/>
-          <w:numId w:val="1013"/>
-        </w:numPr>
-        <w:pStyle w:val="Compact"/>
-      </w:pPr>
-      <w:r>
-        <w:t xml:space="preserve">needle-borne &gt; STD?</w:t>
-      </w:r>
-    </w:p>
-    <w:p>
-      <w:pPr>
-        <w:numPr>
-          <w:ilvl w:val="1"/>
-          <w:numId w:val="1013"/>
-        </w:numPr>
-        <w:pStyle w:val="Compact"/>
-      </w:pPr>
-      <w:r>
-        <w:t xml:space="preserve">environmental (water-borne, e.g. cholera) &gt; direct</w:t>
-      </w:r>
-    </w:p>
-    <w:p>
-      <w:pPr>
-        <w:numPr>
+        <w:t xml:space="preserve">: effect of resting stages?</w:t>
+      </w:r>
+      <w:r>
+        <w:t xml:space="preserve"> </w:t>
+      </w:r>
+      <w:r>
+        <w:t xml:space="preserve">(Bonhoeffer, Lenski, and Ebert 1996)</w:t>
+      </w:r>
+    </w:p>
+    <w:p>
+      <w:pPr>
+        <w:numPr>
+          <w:numId w:val="1012"/>
           <w:ilvl w:val="0"/>
+        </w:numPr>
+      </w:pPr>
+      <w:r>
+        <w:t xml:space="preserve">spatial restriction should? decrease virulence</w:t>
+      </w:r>
+      <w:r>
+        <w:t xml:space="preserve"> </w:t>
+      </w:r>
+      <w:r>
+        <w:t xml:space="preserve">(Kamo and Boots 2006)</w:t>
+      </w:r>
+    </w:p>
+    <w:p>
+      <w:pPr>
+        <w:numPr>
           <w:numId w:val="1012"/>
-        </w:numPr>
-      </w:pPr>
-      <w:r>
-        <w:t xml:space="preserve">does higher overall transmission rate (due to population density, poor hygiene, etc.) select for higher transmission?</w:t>
-      </w:r>
-    </w:p>
-    <w:p>
-      <w:pPr>
-        <w:numPr>
           <w:ilvl w:val="0"/>
-          <w:numId w:val="1012"/>
-        </w:numPr>
-      </w:pPr>
-      <w:r>
-        <w:rPr>
-          <w:b/>
-        </w:rPr>
-        <w:t xml:space="preserve">facultative</w:t>
-      </w:r>
-      <w:r>
-        <w:t xml:space="preserve"> </w:t>
-      </w:r>
-      <w:r>
-        <w:t xml:space="preserve">parasites (e.g. soil-borne microbes with a</w:t>
-      </w:r>
-      <w:r>
-        <w:t xml:space="preserve"> </w:t>
-      </w:r>
-      <w:r>
-        <w:rPr>
-          <w:b/>
-        </w:rPr>
-        <w:t xml:space="preserve">facultative</w:t>
-      </w:r>
-      <w:r>
-        <w:t xml:space="preserve"> </w:t>
-      </w:r>
-      <w:r>
-        <w:t xml:space="preserve">stage) should be more virulent</w:t>
-      </w:r>
-    </w:p>
-    <w:p>
-      <w:pPr>
-        <w:numPr>
-          <w:ilvl w:val="0"/>
-          <w:numId w:val="1012"/>
-        </w:numPr>
-      </w:pPr>
-      <w:r>
-        <w:t xml:space="preserve">“</w:t>
-      </w:r>
-      <w:r>
-        <w:t xml:space="preserve">curse of the pharaoh</w:t>
-      </w:r>
-      <w:r>
-        <w:t xml:space="preserve">”</w:t>
-      </w:r>
-      <w:r>
-        <w:t xml:space="preserve">: effect of resting stages?</w:t>
-      </w:r>
-      <w:r>
-        <w:t xml:space="preserve"> </w:t>
-      </w:r>
-      <w:r>
-        <w:t xml:space="preserve">(Bonhoeffer, Lenski, and Ebert 1996)</w:t>
-      </w:r>
-    </w:p>
-    <w:p>
-      <w:pPr>
-        <w:numPr>
-          <w:ilvl w:val="0"/>
-          <w:numId w:val="1012"/>
-        </w:numPr>
-      </w:pPr>
-      <w:r>
-        <w:t xml:space="preserve">spatial restriction should? decrease virulence</w:t>
-      </w:r>
-      <w:r>
-        <w:t xml:space="preserve"> </w:t>
-      </w:r>
-      <w:r>
-        <w:t xml:space="preserve">(Kamo and Boots 2006)</w:t>
-      </w:r>
-    </w:p>
-    <w:p>
-      <w:pPr>
-        <w:numPr>
-          <w:ilvl w:val="0"/>
-          <w:numId w:val="1012"/>
         </w:numPr>
       </w:pPr>
       <w:r>
@@ -1456,11 +1473,11 @@
     </w:p>
     <w:p>
       <w:pPr>
-        <w:numPr>
+        <w:pStyle w:val="Compact"/>
+        <w:numPr>
+          <w:numId w:val="1014"/>
           <w:ilvl w:val="0"/>
-          <w:numId w:val="1014"/>
-        </w:numPr>
-        <w:pStyle w:val="Compact"/>
+        </w:numPr>
       </w:pPr>
       <w:r>
         <w:t xml:space="preserve">“</w:t>
@@ -1490,47 +1507,47 @@
     </w:p>
     <w:p>
       <w:pPr>
-        <w:numPr>
+        <w:pStyle w:val="Compact"/>
+        <w:numPr>
+          <w:numId w:val="1015"/>
           <w:ilvl w:val="0"/>
+        </w:numPr>
+      </w:pPr>
+      <w:r>
+        <w:t xml:space="preserve">basic tradeoff theory assumes one infection/strain per host</w:t>
+      </w:r>
+    </w:p>
+    <w:p>
+      <w:pPr>
+        <w:pStyle w:val="Compact"/>
+        <w:numPr>
           <w:numId w:val="1015"/>
-        </w:numPr>
-        <w:pStyle w:val="Compact"/>
-      </w:pPr>
-      <w:r>
-        <w:t xml:space="preserve">basic tradeoff theory assumes one infection/strain per host</w:t>
-      </w:r>
-    </w:p>
-    <w:p>
-      <w:pPr>
-        <w:numPr>
           <w:ilvl w:val="0"/>
+        </w:numPr>
+      </w:pPr>
+      <w:r>
+        <w:t xml:space="preserve">effects of mutation,</w:t>
+      </w:r>
+      <w:r>
+        <w:t xml:space="preserve"> </w:t>
+      </w:r>
+      <w:r>
+        <w:rPr>
+          <w:b/>
+        </w:rPr>
+        <w:t xml:space="preserve">superinfection</w:t>
+      </w:r>
+      <w:r>
+        <w:t xml:space="preserve">: within-host competition</w:t>
+      </w:r>
+    </w:p>
+    <w:p>
+      <w:pPr>
+        <w:pStyle w:val="Compact"/>
+        <w:numPr>
           <w:numId w:val="1015"/>
-        </w:numPr>
-        <w:pStyle w:val="Compact"/>
-      </w:pPr>
-      <w:r>
-        <w:t xml:space="preserve">effects of mutation,</w:t>
-      </w:r>
-      <w:r>
-        <w:t xml:space="preserve"> </w:t>
-      </w:r>
-      <w:r>
-        <w:rPr>
-          <w:b/>
-        </w:rPr>
-        <w:t xml:space="preserve">superinfection</w:t>
-      </w:r>
-      <w:r>
-        <w:t xml:space="preserve">: within-host competition</w:t>
-      </w:r>
-    </w:p>
-    <w:p>
-      <w:pPr>
-        <w:numPr>
           <w:ilvl w:val="0"/>
-          <w:numId w:val="1015"/>
-        </w:numPr>
-        <w:pStyle w:val="Compact"/>
+        </w:numPr>
       </w:pPr>
       <w:r>
         <w:t xml:space="preserve">tends to</w:t>
@@ -1563,41 +1580,41 @@
     </w:p>
     <w:p>
       <w:pPr>
-        <w:numPr>
+        <w:pStyle w:val="Compact"/>
+        <w:numPr>
+          <w:numId w:val="1016"/>
           <w:ilvl w:val="0"/>
+        </w:numPr>
+      </w:pPr>
+      <w:r>
+        <w:t xml:space="preserve">sometimes evolution is just stupid</w:t>
+      </w:r>
+      <w:r>
+        <w:t xml:space="preserve"> </w:t>
+      </w:r>
+      <w:r>
+        <w:t xml:space="preserve">(Levin and Bull 1994)</w:t>
+      </w:r>
+    </w:p>
+    <w:p>
+      <w:pPr>
+        <w:pStyle w:val="Compact"/>
+        <w:numPr>
           <w:numId w:val="1016"/>
-        </w:numPr>
-        <w:pStyle w:val="Compact"/>
-      </w:pPr>
-      <w:r>
-        <w:t xml:space="preserve">sometimes evolution is just stupid</w:t>
-      </w:r>
-      <w:r>
-        <w:t xml:space="preserve"> </w:t>
-      </w:r>
-      <w:r>
-        <w:t xml:space="preserve">(Levin and Bull 1994)</w:t>
-      </w:r>
-    </w:p>
-    <w:p>
-      <w:pPr>
-        <w:numPr>
           <w:ilvl w:val="0"/>
+        </w:numPr>
+      </w:pPr>
+      <w:r>
+        <w:t xml:space="preserve">meningitis-producing, paralytic polio strains (central nervous system tropism)</w:t>
+      </w:r>
+    </w:p>
+    <w:p>
+      <w:pPr>
+        <w:pStyle w:val="Compact"/>
+        <w:numPr>
           <w:numId w:val="1016"/>
-        </w:numPr>
-        <w:pStyle w:val="Compact"/>
-      </w:pPr>
-      <w:r>
-        <w:t xml:space="preserve">meningitis-producing, paralytic polio strains (central nervous system tropism)</w:t>
-      </w:r>
-    </w:p>
-    <w:p>
-      <w:pPr>
-        <w:numPr>
           <w:ilvl w:val="0"/>
-          <w:numId w:val="1016"/>
-        </w:numPr>
-        <w:pStyle w:val="Compact"/>
+        </w:numPr>
       </w:pPr>
       <w:r>
         <w:t xml:space="preserve">HIV [most transmission probably occurs during acute phases]</w:t>
@@ -1607,7 +1624,7 @@
       <w:pPr>
         <w:pStyle w:val="Heading2"/>
       </w:pPr>
-      <w:bookmarkStart w:id="35" w:name="X299b735f122f5e15eb75e4abf8a3d7aef344e17"/>
+      <w:bookmarkStart w:id="35" w:name="epidemic-vs.endemic-phases-transient-virulence"/>
       <w:r>
         <w:t xml:space="preserve">Epidemic vs. endemic phases; transient virulence</w:t>
       </w:r>
@@ -1615,11 +1632,11 @@
     </w:p>
     <w:p>
       <w:pPr>
-        <w:numPr>
+        <w:pStyle w:val="Compact"/>
+        <w:numPr>
+          <w:numId w:val="1017"/>
           <w:ilvl w:val="0"/>
-          <w:numId w:val="1017"/>
-        </w:numPr>
-        <w:pStyle w:val="Compact"/>
+        </w:numPr>
       </w:pPr>
       <w:r>
         <w:t xml:space="preserve">Most theory assumes that disease is at an</w:t>
@@ -1649,7 +1666,10 @@
         <w:t xml:space="preserve"> </w:t>
       </w:r>
       <w:r>
-        <w:t xml:space="preserve">(i.e. </w:t>
+        <w:t xml:space="preserve">(i.e.</w:t>
+      </w:r>
+      <w:r>
+        <w:t xml:space="preserve"> </w:t>
       </w:r>
       <m:oMath>
         <m:sSub>
@@ -1674,11 +1694,11 @@
     </w:p>
     <w:p>
       <w:pPr>
-        <w:numPr>
+        <w:pStyle w:val="Compact"/>
+        <w:numPr>
+          <w:numId w:val="1018"/>
           <w:ilvl w:val="1"/>
-          <w:numId w:val="1018"/>
-        </w:numPr>
-        <w:pStyle w:val="Compact"/>
+        </w:numPr>
       </w:pPr>
       <w:r>
         <w:t xml:space="preserve">this also means that increasing overall transmission (due to population density, poor hygiene, etc.)</w:t>
@@ -1701,11 +1721,11 @@
     </w:p>
     <w:p>
       <w:pPr>
-        <w:numPr>
+        <w:pStyle w:val="Compact"/>
+        <w:numPr>
+          <w:numId w:val="1017"/>
           <w:ilvl w:val="0"/>
-          <w:numId w:val="1017"/>
-        </w:numPr>
-        <w:pStyle w:val="Compact"/>
+        </w:numPr>
       </w:pPr>
       <w:r>
         <w:t xml:space="preserve">During the exponential growth phase of an epidemic,</w:t>
@@ -1739,11 +1759,11 @@
     </w:p>
     <w:p>
       <w:pPr>
-        <w:numPr>
+        <w:pStyle w:val="Compact"/>
+        <w:numPr>
+          <w:numId w:val="1019"/>
           <w:ilvl w:val="1"/>
-          <w:numId w:val="1019"/>
-        </w:numPr>
-        <w:pStyle w:val="Compact"/>
+        </w:numPr>
       </w:pPr>
       <w:r>
         <w:t xml:space="preserve">optimal virulence is higher than for endemic equilibrium</w:t>
@@ -1751,11 +1771,11 @@
     </w:p>
     <w:p>
       <w:pPr>
-        <w:numPr>
+        <w:pStyle w:val="Compact"/>
+        <w:numPr>
+          <w:numId w:val="1017"/>
           <w:ilvl w:val="0"/>
-          <w:numId w:val="1017"/>
-        </w:numPr>
-        <w:pStyle w:val="Compact"/>
+        </w:numPr>
       </w:pPr>
       <w:r>
         <w:t xml:space="preserve">We expect</w:t>
@@ -1982,29 +2002,68 @@
     </w:p>
     <w:p>
       <w:pPr>
-        <w:numPr>
+        <w:pStyle w:val="Compact"/>
+        <w:numPr>
+          <w:numId w:val="1020"/>
           <w:ilvl w:val="0"/>
+        </w:numPr>
+      </w:pPr>
+      <w:r>
+        <w:t xml:space="preserve">evolution due to</w:t>
+      </w:r>
+      <w:r>
+        <w:t xml:space="preserve"> </w:t>
+      </w:r>
+      <w:r>
+        <w:rPr>
+          <w:b/>
+        </w:rPr>
+        <w:t xml:space="preserve">risk compensation</w:t>
+      </w:r>
+      <w:r>
+        <w:t xml:space="preserve"> </w:t>
+      </w:r>
+      <w:r>
+        <w:t xml:space="preserve">(Massad et al. 2006)</w:t>
+      </w:r>
+      <w:r>
+        <w:t xml:space="preserve">?</w:t>
+      </w:r>
+    </w:p>
+    <w:p>
+      <w:pPr>
+        <w:pStyle w:val="Compact"/>
+        <w:numPr>
           <w:numId w:val="1020"/>
-        </w:numPr>
-        <w:pStyle w:val="Compact"/>
-      </w:pPr>
-      <w:r>
-        <w:t xml:space="preserve">evolution due to</w:t>
-      </w:r>
-      <w:r>
-        <w:t xml:space="preserve"> </w:t>
-      </w:r>
-      <w:r>
-        <w:rPr>
-          <w:b/>
-        </w:rPr>
-        <w:t xml:space="preserve">risk compensation</w:t>
-      </w:r>
-      <w:r>
-        <w:t xml:space="preserve"> </w:t>
-      </w:r>
-      <w:r>
-        <w:t xml:space="preserve">(Massad et al. 2006)</w:t>
+          <w:ilvl w:val="0"/>
+        </w:numPr>
+      </w:pPr>
+      <w:r>
+        <w:t xml:space="preserve">evolution of higher virulence in unvaccinated people due to</w:t>
+      </w:r>
+      <w:r>
+        <w:t xml:space="preserve"> </w:t>
+      </w:r>
+      <w:r>
+        <w:t xml:space="preserve">“</w:t>
+      </w:r>
+      <w:r>
+        <w:t xml:space="preserve">leaky</w:t>
+      </w:r>
+      <w:r>
+        <w:t xml:space="preserve">”</w:t>
+      </w:r>
+      <w:r>
+        <w:t xml:space="preserve"> </w:t>
+      </w:r>
+      <w:r>
+        <w:t xml:space="preserve">vaccination</w:t>
+      </w:r>
+      <w:r>
+        <w:t xml:space="preserve"> </w:t>
+      </w:r>
+      <w:r>
+        <w:t xml:space="preserve">(Gandon et al. 2001)</w:t>
       </w:r>
       <w:r>
         <w:t xml:space="preserve">?</w:t>
@@ -2012,107 +2071,68 @@
     </w:p>
     <w:p>
       <w:pPr>
-        <w:numPr>
+        <w:pStyle w:val="Compact"/>
+        <w:numPr>
+          <w:numId w:val="1020"/>
           <w:ilvl w:val="0"/>
+        </w:numPr>
+      </w:pPr>
+      <w:r>
+        <w:t xml:space="preserve">mouse malaria:</w:t>
+      </w:r>
+      <w:r>
+        <w:t xml:space="preserve"> </w:t>
+      </w:r>
+      <w:r>
+        <w:t xml:space="preserve">(Mackinnon and Read 2004; Mackinnon, Gandon, and Read 2008)</w:t>
+      </w:r>
+      <w:r>
+        <w:t xml:space="preserve">; consistent with</w:t>
+      </w:r>
+      <w:r>
+        <w:t xml:space="preserve"> </w:t>
+      </w:r>
+      <w:r>
+        <w:t xml:space="preserve">“</w:t>
+      </w:r>
+      <w:r>
+        <w:t xml:space="preserve">arms race</w:t>
+      </w:r>
+      <w:r>
+        <w:t xml:space="preserve">”</w:t>
+      </w:r>
+      <w:r>
+        <w:t xml:space="preserve"> </w:t>
+      </w:r>
+      <w:r>
+        <w:t xml:space="preserve">upregulation of replication</w:t>
+      </w:r>
+    </w:p>
+    <w:p>
+      <w:pPr>
+        <w:pStyle w:val="Compact"/>
+        <w:numPr>
           <w:numId w:val="1020"/>
-        </w:numPr>
-        <w:pStyle w:val="Compact"/>
-      </w:pPr>
-      <w:r>
-        <w:t xml:space="preserve">evolution of higher virulence in unvaccinated people due to</w:t>
-      </w:r>
-      <w:r>
-        <w:t xml:space="preserve"> </w:t>
-      </w:r>
-      <w:r>
-        <w:t xml:space="preserve">“</w:t>
-      </w:r>
-      <w:r>
-        <w:t xml:space="preserve">leaky</w:t>
-      </w:r>
-      <w:r>
-        <w:t xml:space="preserve">”</w:t>
-      </w:r>
-      <w:r>
-        <w:t xml:space="preserve"> </w:t>
-      </w:r>
-      <w:r>
-        <w:t xml:space="preserve">vaccination</w:t>
-      </w:r>
-      <w:r>
-        <w:t xml:space="preserve"> </w:t>
-      </w:r>
-      <w:r>
-        <w:t xml:space="preserve">(Gandon et al. 2001)</w:t>
-      </w:r>
-      <w:r>
-        <w:t xml:space="preserve">?</w:t>
-      </w:r>
-    </w:p>
-    <w:p>
-      <w:pPr>
-        <w:numPr>
           <w:ilvl w:val="0"/>
+        </w:numPr>
+      </w:pPr>
+      <w:r>
+        <w:t xml:space="preserve">increased virulence in Marek’s disease: reduced host generation time or effects of leaky vaccine?</w:t>
+      </w:r>
+      <w:r>
+        <w:t xml:space="preserve"> </w:t>
+      </w:r>
+      <w:r>
+        <w:t xml:space="preserve">(Atkins et al. 2013)</w:t>
+      </w:r>
+    </w:p>
+    <w:p>
+      <w:pPr>
+        <w:pStyle w:val="Compact"/>
+        <w:numPr>
           <w:numId w:val="1020"/>
-        </w:numPr>
-        <w:pStyle w:val="Compact"/>
-      </w:pPr>
-      <w:r>
-        <w:t xml:space="preserve">mouse malaria:</w:t>
-      </w:r>
-      <w:r>
-        <w:t xml:space="preserve"> </w:t>
-      </w:r>
-      <w:r>
-        <w:t xml:space="preserve">(Mackinnon and Read 2004; Mackinnon, Gandon, and Read 2008)</w:t>
-      </w:r>
-      <w:r>
-        <w:t xml:space="preserve">; consistent with</w:t>
-      </w:r>
-      <w:r>
-        <w:t xml:space="preserve"> </w:t>
-      </w:r>
-      <w:r>
-        <w:t xml:space="preserve">“</w:t>
-      </w:r>
-      <w:r>
-        <w:t xml:space="preserve">arms race</w:t>
-      </w:r>
-      <w:r>
-        <w:t xml:space="preserve">”</w:t>
-      </w:r>
-      <w:r>
-        <w:t xml:space="preserve"> </w:t>
-      </w:r>
-      <w:r>
-        <w:t xml:space="preserve">upregulation of replication</w:t>
-      </w:r>
-    </w:p>
-    <w:p>
-      <w:pPr>
-        <w:numPr>
           <w:ilvl w:val="0"/>
-          <w:numId w:val="1020"/>
-        </w:numPr>
-        <w:pStyle w:val="Compact"/>
-      </w:pPr>
-      <w:r>
-        <w:t xml:space="preserve">increased virulence in Marek’s disease: reduced host generation time or effects of leaky vaccine?</w:t>
-      </w:r>
-      <w:r>
-        <w:t xml:space="preserve"> </w:t>
-      </w:r>
-      <w:r>
-        <w:t xml:space="preserve">(Atkins et al. 2013)</w:t>
-      </w:r>
-    </w:p>
-    <w:p>
-      <w:pPr>
-        <w:numPr>
-          <w:ilvl w:val="0"/>
-          <w:numId w:val="1020"/>
-        </w:numPr>
-        <w:pStyle w:val="Compact"/>
+        </w:numPr>
       </w:pPr>
       <w:hyperlink r:id="rId41">
         <w:r>
@@ -2155,11 +2175,11 @@
       </w:r>
       <w:bookmarkEnd w:id="42"/>
     </w:p>
-    <w:bookmarkStart w:id="79" w:name="refs"/>
+    <w:bookmarkStart w:id="81" w:name="refs"/>
     <w:bookmarkStart w:id="44" w:name="ref-arien_is_2007"/>
     <w:p>
       <w:pPr>
-        <w:pStyle w:val="Bibliography"/>
+        <w:pStyle w:val="FirstParagraph"/>
       </w:pPr>
       <w:r>
         <w:t xml:space="preserve">Ariën, Kevin K., Guido Vanham, and Eric J. Arts. 2007. “Is HIV-1 Evolving to a Less Virulent Form in Humans?”</w:t>
@@ -2198,7 +2218,7 @@
     <w:bookmarkStart w:id="46" w:name="ref-atkins_vaccination_2013"/>
     <w:p>
       <w:pPr>
-        <w:pStyle w:val="Bibliography"/>
+        <w:pStyle w:val="BodyText"/>
       </w:pPr>
       <w:r>
         <w:t xml:space="preserve">Atkins, Katherine E., Andrew F. Read, Nicholas J. Savill, Katrin G. Renz, AFM Fakhrul Islam, Stephen W. Walkden-Brown, and Mark E. J. Woolhouse. 2013. “Vaccination and Reduced Cohort Duration Can Drive Virulence Evolution: Marek’s Disease Virus and Industrialized Agriculture.”</w:t>
@@ -2237,7 +2257,7 @@
     <w:bookmarkStart w:id="48" w:name="ref-berngruber_evolution_2013"/>
     <w:p>
       <w:pPr>
-        <w:pStyle w:val="Bibliography"/>
+        <w:pStyle w:val="BodyText"/>
       </w:pPr>
       <w:r>
         <w:t xml:space="preserve">Berngruber, Thomas W., Rémy Froissart, Marc Choisy, and Sylvain Gandon. 2013. “Evolution of Virulence in Emerging Epidemics.”</w:t>
@@ -2273,10 +2293,10 @@
       </w:r>
     </w:p>
     <w:bookmarkEnd w:id="48"/>
-    <w:bookmarkStart w:id="50" w:name="X2bd2ebfb20cf493f3f502fe8b8c88ba661c2b97"/>
-    <w:p>
-      <w:pPr>
-        <w:pStyle w:val="Bibliography"/>
+    <w:bookmarkStart w:id="50" w:name="ref-blanquart_transmission-virulence_2016"/>
+    <w:p>
+      <w:pPr>
+        <w:pStyle w:val="BodyText"/>
       </w:pPr>
       <w:r>
         <w:t xml:space="preserve">Blanquart, François, Mary Kate Grabowski, Joshua Herbeck, Fred Nalugoda, David Serwadda, Michael A. Eller, Merlin L. Robb, et al. 2016. “A Transmission-Virulence Evolutionary Trade-Off Explains Attenuation of HIV-1 in Uganda.”</w:t>
@@ -2315,7 +2335,7 @@
     <w:bookmarkStart w:id="52" w:name="ref-bolker_transient_2010"/>
     <w:p>
       <w:pPr>
-        <w:pStyle w:val="Bibliography"/>
+        <w:pStyle w:val="BodyText"/>
       </w:pPr>
       <w:r>
         <w:t xml:space="preserve">Bolker, Benjamin M., Arjun Nanda, and Dharmini Shah. 2010. “Transient Virulence of Emerging Pathogens.”</w:t>
@@ -2354,7 +2374,7 @@
     <w:bookmarkStart w:id="54" w:name="ref-bonhoeffer_curse_1996"/>
     <w:p>
       <w:pPr>
-        <w:pStyle w:val="Bibliography"/>
+        <w:pStyle w:val="BodyText"/>
       </w:pPr>
       <w:r>
         <w:t xml:space="preserve">Bonhoeffer, S., R. E Lenski, and D. Ebert. 1996. “The Curse of the Pharaoh : The Evolution of Virulence in Pathogens with Long Living Propagules.”</w:t>
@@ -2393,7 +2413,7 @@
     <w:bookmarkStart w:id="56" w:name="ref-crosby_virgin_1976"/>
     <w:p>
       <w:pPr>
-        <w:pStyle w:val="Bibliography"/>
+        <w:pStyle w:val="BodyText"/>
       </w:pPr>
       <w:r>
         <w:t xml:space="preserve">Crosby, Alfred W. 1976. “Virgin Soil Epidemics as a Factor in the Aboriginal Depopulation in America.”</w:t>
@@ -2432,7 +2452,7 @@
     <w:bookmarkStart w:id="58" w:name="ref-day_general_2004"/>
     <w:p>
       <w:pPr>
-        <w:pStyle w:val="Bibliography"/>
+        <w:pStyle w:val="BodyText"/>
       </w:pPr>
       <w:r>
         <w:t xml:space="preserve">Day, Troy, and Stephen R. Proulx. 2004. “A General Theory for the Evolutionary Dynamics of Virulence.”</w:t>
@@ -2471,7 +2491,7 @@
     <w:bookmarkStart w:id="59" w:name="ref-frank_models_1996"/>
     <w:p>
       <w:pPr>
-        <w:pStyle w:val="Bibliography"/>
+        <w:pStyle w:val="BodyText"/>
       </w:pPr>
       <w:r>
         <w:t xml:space="preserve">Frank, S. A. 1996. “Models of Parasite Virulence.”</w:t>
@@ -2496,7 +2516,7 @@
     <w:bookmarkStart w:id="60" w:name="ref-gandon_imperfect_2001"/>
     <w:p>
       <w:pPr>
-        <w:pStyle w:val="Bibliography"/>
+        <w:pStyle w:val="BodyText"/>
       </w:pPr>
       <w:r>
         <w:t xml:space="preserve">Gandon, Sylvain, Margaret J. Mackinnon, Sean Nee, and Andrew F. Read. 2001. “Imperfect Vaccines and the Evolution of Pathogen Virulence.”</w:t>
@@ -2521,7 +2541,7 @@
     <w:bookmarkStart w:id="62" w:name="ref-herbeck_is_2012"/>
     <w:p>
       <w:pPr>
-        <w:pStyle w:val="Bibliography"/>
+        <w:pStyle w:val="BodyText"/>
       </w:pPr>
       <w:r>
         <w:t xml:space="preserve">Herbeck, Joshua T., Viktor Müller, Brandon S. Maust, Bruno Ledergerber, Carlo Torti, Simona Di Giambenedetto, Luuk Gras, et al. 2012. “Is the Virulence of HIV Changing? A Meta-Analysis of Trends in Prognostic Markers of HIV Disease Progression and Transmission.”</w:t>
@@ -2560,7 +2580,7 @@
     <w:bookmarkStart w:id="63" w:name="ref-kamo_evolution_2006"/>
     <w:p>
       <w:pPr>
-        <w:pStyle w:val="Bibliography"/>
+        <w:pStyle w:val="BodyText"/>
       </w:pPr>
       <w:r>
         <w:t xml:space="preserve">Kamo, M., and M. Boots. 2006. “The Evolution of Parasite Dispersal, Transmission, and Virulence in Spatial Host Populations.”</w:t>
@@ -2585,7 +2605,7 @@
     <w:bookmarkStart w:id="65" w:name="ref-knell_syphilis_2004"/>
     <w:p>
       <w:pPr>
-        <w:pStyle w:val="Bibliography"/>
+        <w:pStyle w:val="BodyText"/>
       </w:pPr>
       <w:r>
         <w:t xml:space="preserve">Knell, Robert J. 2004. “Syphilis in Renaissance Europe: Rapid Evolution of an Introduced Sexually Transmitted Disease?”</w:t>
@@ -2624,7 +2644,7 @@
     <w:bookmarkStart w:id="67" w:name="ref-levin_short-sighted_1994"/>
     <w:p>
       <w:pPr>
-        <w:pStyle w:val="Bibliography"/>
+        <w:pStyle w:val="BodyText"/>
       </w:pPr>
       <w:r>
         <w:t xml:space="preserve">Levin, Bruce R., and James J. Bull. 1994. “Short-Sighted Evolution and the Virulence of Pathogenic Microorganisms.”</w:t>
@@ -2663,7 +2683,7 @@
     <w:bookmarkStart w:id="69" w:name="ref-mackinnon_immunity_2004"/>
     <w:p>
       <w:pPr>
-        <w:pStyle w:val="Bibliography"/>
+        <w:pStyle w:val="BodyText"/>
       </w:pPr>
       <w:r>
         <w:t xml:space="preserve">Mackinnon, Margaret J., and Andrew F. Read. 2004. “Immunity Promotes Virulence Evolution in a Malaria Model.”</w:t>
@@ -2702,7 +2722,7 @@
     <w:bookmarkStart w:id="71" w:name="ref-mackinnon_virulence_2008"/>
     <w:p>
       <w:pPr>
-        <w:pStyle w:val="Bibliography"/>
+        <w:pStyle w:val="BodyText"/>
       </w:pPr>
       <w:r>
         <w:t xml:space="preserve">Mackinnon, M. J., S. Gandon, and A. F. Read. 2008. “Virulence Evolution in Response to Vaccination: The Case of Malaria.”</w:t>
@@ -2738,7 +2758,7 @@
     <w:bookmarkStart w:id="72" w:name="ref-massad_impact_2006"/>
     <w:p>
       <w:pPr>
-        <w:pStyle w:val="Bibliography"/>
+        <w:pStyle w:val="BodyText"/>
       </w:pPr>
       <w:r>
         <w:t xml:space="preserve">Massad, E., F. A. B Coutinho, M. N Burattini, L. F Lopez, and C. J Struchiner. 2006. “The Impact of Imperfect Vaccines on the Evolution of HIV Virulence.”</w:t>
@@ -2763,7 +2783,7 @@
     <w:bookmarkStart w:id="74" w:name="ref-muller_increasing_2009"/>
     <w:p>
       <w:pPr>
-        <w:pStyle w:val="Bibliography"/>
+        <w:pStyle w:val="BodyText"/>
       </w:pPr>
       <w:r>
         <w:t xml:space="preserve">Müller, Viktor, Franco Maggiolo, Fredy Suter, Nicoletta Ladisa, Andrea De Luca, Andrea Antinori, Laura Sighinolfi, Eugenia Quiros-Roldan, Giampiero Carosi, and Carlo Torti. 2009. “Increasing Clinical Virulence in Two Decades of the Italian HIV Epidemic.”</w:t>
@@ -2799,10 +2819,46 @@
       </w:r>
     </w:p>
     <w:bookmarkEnd w:id="74"/>
-    <w:bookmarkStart w:id="76" w:name="ref-park_effects_2017"/>
-    <w:p>
-      <w:pPr>
-        <w:pStyle w:val="Bibliography"/>
+    <w:bookmarkStart w:id="76" w:name="ref-ostler_disease_2020"/>
+    <w:p>
+      <w:pPr>
+        <w:pStyle w:val="BodyText"/>
+      </w:pPr>
+      <w:r>
+        <w:t xml:space="preserve">Ostler, Jeffrey. 2020. “Disease Has Never Been Just Disease for Native Americans.”</w:t>
+      </w:r>
+      <w:r>
+        <w:t xml:space="preserve"> </w:t>
+      </w:r>
+      <w:r>
+        <w:rPr>
+          <w:i/>
+        </w:rPr>
+        <w:t xml:space="preserve">The Atlantic</w:t>
+      </w:r>
+      <w:r>
+        <w:t xml:space="preserve">.</w:t>
+      </w:r>
+      <w:r>
+        <w:t xml:space="preserve"> </w:t>
+      </w:r>
+      <w:hyperlink r:id="rId75">
+        <w:r>
+          <w:rPr>
+            <w:rStyle w:val="Hyperlink"/>
+          </w:rPr>
+          <w:t xml:space="preserve">https://www.theatlantic.com/ideas/archive/2020/04/disease-has-never-been-just-disease-native-americans/610852/</w:t>
+        </w:r>
+      </w:hyperlink>
+      <w:r>
+        <w:t xml:space="preserve">.</w:t>
+      </w:r>
+    </w:p>
+    <w:bookmarkEnd w:id="76"/>
+    <w:bookmarkStart w:id="78" w:name="ref-park_effects_2017"/>
+    <w:p>
+      <w:pPr>
+        <w:pStyle w:val="BodyText"/>
       </w:pPr>
       <w:r>
         <w:t xml:space="preserve">Park, Sang Woo, and Benjamin M. Bolker. 2017. “Effects of Contact Structure on the Transient Evolution of HIV Virulence.”</w:t>
@@ -2825,7 +2881,7 @@
       <w:r>
         <w:t xml:space="preserve"> </w:t>
       </w:r>
-      <w:hyperlink r:id="rId75">
+      <w:hyperlink r:id="rId77">
         <w:r>
           <w:rPr>
             <w:rStyle w:val="Hyperlink"/>
@@ -2837,11 +2893,11 @@
         <w:t xml:space="preserve">.</w:t>
       </w:r>
     </w:p>
-    <w:bookmarkEnd w:id="76"/>
-    <w:bookmarkStart w:id="78" w:name="ref-visher_three_2021"/>
-    <w:p>
-      <w:pPr>
-        <w:pStyle w:val="Bibliography"/>
+    <w:bookmarkEnd w:id="78"/>
+    <w:bookmarkStart w:id="80" w:name="ref-visher_three_2021"/>
+    <w:p>
+      <w:pPr>
+        <w:pStyle w:val="BodyText"/>
       </w:pPr>
       <w:r>
         <w:t xml:space="preserve">Visher, Elisa, Claire Evensen, Sarah Guth, Edith Lai, Marina Norfolk, Carly Rozins, Nina A. Sokolov, Melissa Sui, and Michael Boots. 2021. “The Three Ts of Virulence Evolution During Zoonotic Emergence.”</w:t>
@@ -2864,7 +2920,7 @@
       <w:r>
         <w:t xml:space="preserve"> </w:t>
       </w:r>
-      <w:hyperlink r:id="rId77">
+      <w:hyperlink r:id="rId79">
         <w:r>
           <w:rPr>
             <w:rStyle w:val="Hyperlink"/>
@@ -2876,8 +2932,8 @@
         <w:t xml:space="preserve">.</w:t>
       </w:r>
     </w:p>
-    <w:bookmarkEnd w:id="78"/>
-    <w:bookmarkEnd w:id="79"/>
+    <w:bookmarkEnd w:id="80"/>
+    <w:bookmarkEnd w:id="81"/>
     <w:p>
       <w:r>
         <w:pict>
@@ -2890,7 +2946,7 @@
         <w:pStyle w:val="FirstParagraph"/>
       </w:pPr>
       <w:r>
-        <w:t xml:space="preserve">Last updated: 2022-03-01 19:42:56</w:t>
+        <w:t xml:space="preserve">Last updated: 2023-03-06 12:34:45</w:t>
       </w:r>
     </w:p>
     <w:sectPr/>
@@ -2924,6 +2980,109 @@
 <file path=word/numbering.xml><?xml version="1.0" encoding="utf-8"?>
 <w:numbering xmlns:w="http://schemas.openxmlformats.org/wordprocessingml/2006/main">
   <w:abstractNum w:abstractNumId="990">
+    <w:nsid w:val="170cd2de"/>
+    <w:multiLevelType w:val="multilevel"/>
+    <w:lvl w:ilvl="0">
+      <w:numFmt w:val="bullet"/>
+      <w:lvlText w:val=" "/>
+      <w:lvlJc w:val="left"/>
+      <w:pPr>
+        <w:tabs>
+          <w:tab w:val="num" w:pos="0"/>
+        </w:tabs>
+        <w:ind w:left="480" w:hanging="480"/>
+      </w:pPr>
+    </w:lvl>
+    <w:lvl w:ilvl="1">
+      <w:numFmt w:val="bullet"/>
+      <w:lvlText w:val=" "/>
+      <w:lvlJc w:val="left"/>
+      <w:pPr>
+        <w:tabs>
+          <w:tab w:val="num" w:pos="720"/>
+        </w:tabs>
+        <w:ind w:left="1200" w:hanging="480"/>
+      </w:pPr>
+    </w:lvl>
+    <w:lvl w:ilvl="2">
+      <w:numFmt w:val="bullet"/>
+      <w:lvlText w:val=" "/>
+      <w:lvlJc w:val="left"/>
+      <w:pPr>
+        <w:tabs>
+          <w:tab w:val="num" w:pos="1440"/>
+        </w:tabs>
+        <w:ind w:left="1920" w:hanging="480"/>
+      </w:pPr>
+    </w:lvl>
+    <w:lvl w:ilvl="3">
+      <w:numFmt w:val="bullet"/>
+      <w:lvlText w:val=" "/>
+      <w:lvlJc w:val="left"/>
+      <w:pPr>
+        <w:tabs>
+          <w:tab w:val="num" w:pos="2160"/>
+        </w:tabs>
+        <w:ind w:left="2640" w:hanging="480"/>
+      </w:pPr>
+    </w:lvl>
+    <w:lvl w:ilvl="4">
+      <w:numFmt w:val="bullet"/>
+      <w:lvlText w:val=" "/>
+      <w:lvlJc w:val="left"/>
+      <w:pPr>
+        <w:tabs>
+          <w:tab w:val="num" w:pos="2880"/>
+        </w:tabs>
+        <w:ind w:left="3360" w:hanging="480"/>
+      </w:pPr>
+    </w:lvl>
+    <w:lvl w:ilvl="5">
+      <w:numFmt w:val="bullet"/>
+      <w:lvlText w:val=" "/>
+      <w:lvlJc w:val="left"/>
+      <w:pPr>
+        <w:tabs>
+          <w:tab w:val="num" w:pos="3600"/>
+        </w:tabs>
+        <w:ind w:left="4080" w:hanging="480"/>
+      </w:pPr>
+    </w:lvl>
+    <w:lvl w:ilvl="6">
+      <w:numFmt w:val="bullet"/>
+      <w:lvlText w:val=" "/>
+      <w:lvlJc w:val="left"/>
+      <w:pPr>
+        <w:tabs>
+          <w:tab w:val="num" w:pos="4320"/>
+        </w:tabs>
+        <w:ind w:left="4800" w:hanging="480"/>
+      </w:pPr>
+    </w:lvl>
+    <w:lvl w:ilvl="7">
+      <w:numFmt w:val="bullet"/>
+      <w:lvlText w:val=" "/>
+      <w:lvlJc w:val="left"/>
+      <w:pPr>
+        <w:tabs>
+          <w:tab w:val="num" w:pos="5040"/>
+        </w:tabs>
+        <w:ind w:left="5520" w:hanging="480"/>
+      </w:pPr>
+    </w:lvl>
+    <w:lvl w:ilvl="8">
+      <w:numFmt w:val="bullet"/>
+      <w:lvlText w:val=" "/>
+      <w:lvlJc w:val="left"/>
+      <w:pPr>
+        <w:tabs>
+          <w:tab w:val="num" w:pos="5760"/>
+        </w:tabs>
+        <w:ind w:left="6240" w:hanging="480"/>
+      </w:pPr>
+    </w:lvl>
+  </w:abstractNum>
+  <w:abstractNum w:abstractNumId="990">
     <w:nsid w:val="2c1ae401"/>
     <w:multiLevelType w:val="multilevel"/>
     <w:lvl w:ilvl="0">
@@ -3129,6 +3288,9 @@
       </w:pPr>
     </w:lvl>
   </w:abstractNum>
+  <w:num w:numId="1000">
+    <w:abstractNumId w:val="990"/>
+  </w:num>
   <w:num w:numId="1000">
     <w:abstractNumId w:val="990"/>
   </w:num>
@@ -3335,7 +3497,7 @@
       <w:rFonts w:asciiTheme="majorHAnsi" w:eastAsiaTheme="majorEastAsia" w:hAnsiTheme="majorHAnsi" w:cstheme="majorBidi"/>
       <w:b/>
       <w:bCs/>
-      <w:color w:val="4F81BD" w:themeColor="accent1"/>
+      <w:color w:val="345A8A" w:themeColor="accent1" w:themeShade="B5"/>
       <w:sz w:val="32"/>
       <w:szCs w:val="32"/>
     </w:rPr>
@@ -3358,8 +3520,8 @@
       <w:b/>
       <w:bCs/>
       <w:color w:val="4F81BD" w:themeColor="accent1"/>
-      <w:sz w:val="28"/>
-      <w:szCs w:val="28"/>
+      <w:sz w:val="32"/>
+      <w:szCs w:val="32"/>
     </w:rPr>
   </w:style>
   <w:style w:type="paragraph" w:styleId="Heading3">
@@ -3380,8 +3542,8 @@
       <w:b/>
       <w:bCs/>
       <w:color w:val="4F81BD" w:themeColor="accent1"/>
-      <w:sz w:val="24"/>
-      <w:szCs w:val="24"/>
+      <w:sz w:val="28"/>
+      <w:szCs w:val="28"/>
     </w:rPr>
   </w:style>
   <w:style w:type="paragraph" w:styleId="Heading4">
@@ -3399,7 +3561,7 @@
     </w:pPr>
     <w:rPr>
       <w:rFonts w:asciiTheme="majorHAnsi" w:eastAsiaTheme="majorEastAsia" w:hAnsiTheme="majorHAnsi" w:cstheme="majorBidi"/>
-      <w:i/>
+      <w:b/>
       <w:bCs/>
       <w:color w:val="4F81BD" w:themeColor="accent1"/>
       <w:sz w:val="24"/>
@@ -3421,6 +3583,7 @@
     </w:pPr>
     <w:rPr>
       <w:rFonts w:asciiTheme="majorHAnsi" w:eastAsiaTheme="majorEastAsia" w:hAnsiTheme="majorHAnsi" w:cstheme="majorBidi"/>
+      <w:i/>
       <w:iCs/>
       <w:color w:val="4F81BD" w:themeColor="accent1"/>
       <w:sz w:val="24"/>
@@ -3516,8 +3679,14 @@
     <w:qFormat/>
     <w:pPr>
       <w:spacing w:before="100" w:after="100"/>
-      <w:ind w:firstLine="0" w:left="480" w:right="480"/>
+      <w:ind w:firstLine="0"/>
     </w:pPr>
+    <w:rPr>
+      <w:rFonts w:asciiTheme="majorHAnsi" w:eastAsiaTheme="majorEastAsia" w:hAnsiTheme="majorHAnsi" w:cstheme="majorBidi"/>
+      <w:bCs/>
+      <w:sz w:val="20"/>
+      <w:szCs w:val="20"/>
+    </w:rPr>
   </w:style>
   <w:style w:type="paragraph" w:styleId="FootnoteText">
     <w:name w:val="Footnote Text"/>

</xml_diff>

<commit_message>
more on myxoma attenuation
</commit_message>
<xml_diff>
--- a/docs/notes/virul-evol.docx
+++ b/docs/notes/virul-evol.docx
@@ -27,19 +27,19 @@
         <w:pStyle w:val="Date"/>
       </w:pPr>
       <w:r>
-        <w:t xml:space="preserve">27</w:t>
-      </w:r>
-      <w:r>
-        <w:t xml:space="preserve"> </w:t>
-      </w:r>
-      <w:r>
-        <w:t xml:space="preserve">February</w:t>
-      </w:r>
-      <w:r>
-        <w:t xml:space="preserve"> </w:t>
-      </w:r>
-      <w:r>
-        <w:t xml:space="preserve">2022</w:t>
+        <w:t xml:space="preserve">1</w:t>
+      </w:r>
+      <w:r>
+        <w:t xml:space="preserve"> </w:t>
+      </w:r>
+      <w:r>
+        <w:t xml:space="preserve">March</w:t>
+      </w:r>
+      <w:r>
+        <w:t xml:space="preserve"> </w:t>
+      </w:r>
+      <w:r>
+        <w:t xml:space="preserve">2023</w:t>
       </w:r>
     </w:p>
     <w:p>
@@ -418,13 +418,19 @@
         <w:t xml:space="preserve">virgin-soil epidemics</w:t>
       </w:r>
       <w:r>
-        <w:t xml:space="preserve">: smallpox, etc. [</w:t>
-      </w:r>
-      <w:r>
-        <w:t xml:space="preserve">Crosby (1976)</w:t>
-      </w:r>
-      <w:r>
-        <w:t xml:space="preserve">; ostler_disease_2020] (probably</w:t>
+        <w:t xml:space="preserve">: smallpox, etc.</w:t>
+      </w:r>
+      <w:r>
+        <w:t xml:space="preserve"> </w:t>
+      </w:r>
+      <w:r>
+        <w:t xml:space="preserve">(Crosby 1976; Ostler 2020)</w:t>
+      </w:r>
+      <w:r>
+        <w:t xml:space="preserve"> </w:t>
+      </w:r>
+      <w:r>
+        <w:t xml:space="preserve">(probably</w:t>
       </w:r>
       <w:r>
         <w:t xml:space="preserve"> </w:t>
@@ -792,13 +798,35 @@
     </w:p>
     <w:p>
       <w:pPr>
-        <w:pStyle w:val="Heading2"/>
-      </w:pPr>
-      <w:bookmarkStart w:id="25" w:name="example-hiv"/>
-      <w:r>
-        <w:t xml:space="preserve">Example: HIV</w:t>
-      </w:r>
-      <w:bookmarkEnd w:id="25"/>
+        <w:pStyle w:val="BodyText"/>
+      </w:pPr>
+      <w:r>
+        <w:t xml:space="preserve">Genomic analysis:</w:t>
+      </w:r>
+      <w:r>
+        <w:t xml:space="preserve"> </w:t>
+      </w:r>
+      <w:r>
+        <w:t xml:space="preserve">Kerr et al. (2012)</w:t>
+      </w:r>
+      <w:r>
+        <w:t xml:space="preserve">,</w:t>
+      </w:r>
+      <w:r>
+        <w:t xml:space="preserve"> </w:t>
+      </w:r>
+      <w:r>
+        <w:t xml:space="preserve">Kerr et al. (2013)</w:t>
+      </w:r>
+      <w:r>
+        <w:t xml:space="preserve">,</w:t>
+      </w:r>
+      <w:r>
+        <w:t xml:space="preserve"> </w:t>
+      </w:r>
+      <w:r>
+        <w:t xml:space="preserve">Kerr et al. (2022)</w:t>
+      </w:r>
     </w:p>
     <w:p>
       <w:pPr>
@@ -809,7 +837,7 @@
         <w:pStyle w:val="Compact"/>
       </w:pPr>
       <w:r>
-        <w:t xml:space="preserve">Correlations among</w:t>
+        <w:t xml:space="preserve">Australia</w:t>
       </w:r>
     </w:p>
     <w:p>
@@ -821,10 +849,7 @@
         <w:pStyle w:val="Compact"/>
       </w:pPr>
       <w:r>
-        <w:rPr>
-          <w:i/>
-        </w:rPr>
-        <w:t xml:space="preserve">setpoint viral load</w:t>
+        <w:t xml:space="preserve">some mutations with clear virulence effects (insertion disrupts reading frame involving cell cycle; deletion affects immunosuppressive pathway)</w:t>
       </w:r>
     </w:p>
     <w:p>
@@ -837,75 +862,27 @@
       </w:pPr>
       <w:r>
         <w:rPr>
-          <w:i/>
-        </w:rPr>
-        <w:t xml:space="preserve">time to progression</w:t>
-      </w:r>
-      <w:r>
-        <w:t xml:space="preserve"> </w:t>
-      </w:r>
-      <w:r>
-        <w:t xml:space="preserve">or</w:t>
-      </w:r>
-      <w:r>
-        <w:t xml:space="preserve"> </w:t>
-      </w:r>
-      <w:r>
-        <w:rPr>
-          <w:i/>
-        </w:rPr>
-        <w:t xml:space="preserve">rate of CD4 decline</w:t>
-      </w:r>
-      <w:r>
-        <w:t xml:space="preserve"> </w:t>
-      </w:r>
-      <w:r>
-        <w:t xml:space="preserve">(mechanisms still poorly understood! within-host evolution for diversity, virulence, immune escape? immune aging?? accumulation of opportunistic infections?)</w:t>
-      </w:r>
-    </w:p>
-    <w:p>
-      <w:pPr>
-        <w:numPr>
-          <w:ilvl w:val="1"/>
-          <w:numId w:val="1010"/>
-        </w:numPr>
-        <w:pStyle w:val="Compact"/>
-      </w:pPr>
-      <w:r>
-        <w:rPr>
-          <w:i/>
-        </w:rPr>
-        <w:t xml:space="preserve">transmission probability</w:t>
-      </w:r>
-      <w:r>
-        <w:t xml:space="preserve"> </w:t>
-      </w:r>
-      <w:r>
-        <w:t xml:space="preserve">(as measured in</w:t>
-      </w:r>
-      <w:r>
-        <w:t xml:space="preserve"> </w:t>
-      </w:r>
-      <w:r>
-        <w:rPr>
-          <w:i/>
-        </w:rPr>
-        <w:t xml:space="preserve">serodiscordant couples</w:t>
-      </w:r>
-      <w:r>
-        <w:t xml:space="preserve">;</w:t>
-      </w:r>
-      <w:r>
-        <w:t xml:space="preserve"> </w:t>
-      </w:r>
-      <w:r>
-        <w:rPr>
-          <w:i/>
-        </w:rPr>
-        <w:t xml:space="preserve">Rakai cohort</w:t>
-      </w:r>
-      <w:r>
-        <w:t xml:space="preserve">)</w:t>
+          <w:b/>
+        </w:rPr>
+        <w:t xml:space="preserve">probably</w:t>
+      </w:r>
+      <w:r>
+        <w:t xml:space="preserve"> </w:t>
+      </w:r>
+      <w:r>
+        <w:t xml:space="preserve">“</w:t>
+      </w:r>
+      <w:r>
+        <w:t xml:space="preserve">attenuation-restoration</w:t>
+      </w:r>
+      <w:r>
+        <w:t xml:space="preserve">”</w:t>
+      </w:r>
+      <w:r>
+        <w:t xml:space="preserve"> </w:t>
+      </w:r>
+      <w:r>
+        <w:t xml:space="preserve">in Australia: attenuating mutations fixed, then restored</w:t>
       </w:r>
     </w:p>
     <w:p>
@@ -913,6 +890,160 @@
         <w:numPr>
           <w:ilvl w:val="0"/>
           <w:numId w:val="1009"/>
+        </w:numPr>
+        <w:pStyle w:val="Compact"/>
+      </w:pPr>
+      <w:r>
+        <w:t xml:space="preserve">Britain</w:t>
+      </w:r>
+    </w:p>
+    <w:p>
+      <w:pPr>
+        <w:numPr>
+          <w:ilvl w:val="1"/>
+          <w:numId w:val="1011"/>
+        </w:numPr>
+        <w:pStyle w:val="Compact"/>
+      </w:pPr>
+      <w:r>
+        <w:t xml:space="preserve">premature stop codon disrupts immunosuppression</w:t>
+      </w:r>
+    </w:p>
+    <w:p>
+      <w:pPr>
+        <w:numPr>
+          <w:ilvl w:val="1"/>
+          <w:numId w:val="1011"/>
+        </w:numPr>
+        <w:pStyle w:val="Compact"/>
+      </w:pPr>
+      <w:r>
+        <w:t xml:space="preserve">parallel evolutions, but different substitutions</w:t>
+      </w:r>
+    </w:p>
+    <w:p>
+      <w:pPr>
+        <w:pStyle w:val="Heading2"/>
+      </w:pPr>
+      <w:bookmarkStart w:id="25" w:name="example-hiv"/>
+      <w:r>
+        <w:t xml:space="preserve">Example: HIV</w:t>
+      </w:r>
+      <w:bookmarkEnd w:id="25"/>
+    </w:p>
+    <w:p>
+      <w:pPr>
+        <w:numPr>
+          <w:ilvl w:val="0"/>
+          <w:numId w:val="1012"/>
+        </w:numPr>
+        <w:pStyle w:val="Compact"/>
+      </w:pPr>
+      <w:r>
+        <w:t xml:space="preserve">Correlations among</w:t>
+      </w:r>
+    </w:p>
+    <w:p>
+      <w:pPr>
+        <w:numPr>
+          <w:ilvl w:val="1"/>
+          <w:numId w:val="1013"/>
+        </w:numPr>
+        <w:pStyle w:val="Compact"/>
+      </w:pPr>
+      <w:r>
+        <w:rPr>
+          <w:i/>
+        </w:rPr>
+        <w:t xml:space="preserve">setpoint viral load</w:t>
+      </w:r>
+    </w:p>
+    <w:p>
+      <w:pPr>
+        <w:numPr>
+          <w:ilvl w:val="1"/>
+          <w:numId w:val="1013"/>
+        </w:numPr>
+        <w:pStyle w:val="Compact"/>
+      </w:pPr>
+      <w:r>
+        <w:rPr>
+          <w:i/>
+        </w:rPr>
+        <w:t xml:space="preserve">time to progression</w:t>
+      </w:r>
+      <w:r>
+        <w:t xml:space="preserve"> </w:t>
+      </w:r>
+      <w:r>
+        <w:t xml:space="preserve">or</w:t>
+      </w:r>
+      <w:r>
+        <w:t xml:space="preserve"> </w:t>
+      </w:r>
+      <w:r>
+        <w:rPr>
+          <w:i/>
+        </w:rPr>
+        <w:t xml:space="preserve">rate of CD4 decline</w:t>
+      </w:r>
+      <w:r>
+        <w:t xml:space="preserve"> </w:t>
+      </w:r>
+      <w:r>
+        <w:t xml:space="preserve">(mechanisms still poorly understood! within-host evolution for diversity, virulence, immune escape? immune aging?? accumulation of opportunistic infections?)</w:t>
+      </w:r>
+    </w:p>
+    <w:p>
+      <w:pPr>
+        <w:numPr>
+          <w:ilvl w:val="1"/>
+          <w:numId w:val="1013"/>
+        </w:numPr>
+        <w:pStyle w:val="Compact"/>
+      </w:pPr>
+      <w:r>
+        <w:rPr>
+          <w:i/>
+        </w:rPr>
+        <w:t xml:space="preserve">transmission probability</w:t>
+      </w:r>
+      <w:r>
+        <w:t xml:space="preserve"> </w:t>
+      </w:r>
+      <w:r>
+        <w:t xml:space="preserve">(as measured in</w:t>
+      </w:r>
+      <w:r>
+        <w:t xml:space="preserve"> </w:t>
+      </w:r>
+      <w:r>
+        <w:rPr>
+          <w:i/>
+        </w:rPr>
+        <w:t xml:space="preserve">serodiscordant couples</w:t>
+      </w:r>
+      <w:r>
+        <w:t xml:space="preserve">;</w:t>
+      </w:r>
+      <w:r>
+        <w:t xml:space="preserve"> </w:t>
+      </w:r>
+      <w:r>
+        <w:rPr>
+          <w:i/>
+        </w:rPr>
+        <w:t xml:space="preserve">Rakai cohort</w:t>
+      </w:r>
+      <w:r>
+        <w:t xml:space="preserve">)</w:t>
+      </w:r>
+    </w:p>
+    <w:p>
+      <w:pPr>
+        <w:numPr>
+          <w:ilvl w:val="0"/>
+          <w:numId w:val="1012"/>
         </w:numPr>
         <w:pStyle w:val="Compact"/>
       </w:pPr>
@@ -1078,19 +1209,21 @@
       <w:pPr>
         <w:numPr>
           <w:ilvl w:val="0"/>
-          <w:numId w:val="1011"/>
-        </w:numPr>
-      </w:pPr>
-      <w:r>
-        <w:t xml:space="preserve">some suggestion t</w:t>
+          <w:numId w:val="1014"/>
+        </w:numPr>
+        <w:pStyle w:val="Compact"/>
+      </w:pPr>
+      <w:r>
+        <w:t xml:space="preserve">some suggestion of overall increase in virulence (decreased CD4 count/increased viral load)</w:t>
       </w:r>
     </w:p>
     <w:p>
       <w:pPr>
         <w:numPr>
           <w:ilvl w:val="0"/>
-          <w:numId w:val="1011"/>
-        </w:numPr>
+          <w:numId w:val="1014"/>
+        </w:numPr>
+        <w:pStyle w:val="Compact"/>
       </w:pPr>
       <w:r>
         <w:t xml:space="preserve">highly variable (e.g. increasing in Italy</w:t>
@@ -1193,7 +1326,7 @@
       <w:pPr>
         <w:numPr>
           <w:ilvl w:val="0"/>
-          <w:numId w:val="1012"/>
+          <w:numId w:val="1015"/>
         </w:numPr>
       </w:pPr>
       <w:r>
@@ -1213,7 +1346,7 @@
       <w:pPr>
         <w:numPr>
           <w:ilvl w:val="1"/>
-          <w:numId w:val="1013"/>
+          <w:numId w:val="1016"/>
         </w:numPr>
         <w:pStyle w:val="Compact"/>
       </w:pPr>
@@ -1225,7 +1358,7 @@
       <w:pPr>
         <w:numPr>
           <w:ilvl w:val="1"/>
-          <w:numId w:val="1013"/>
+          <w:numId w:val="1016"/>
         </w:numPr>
         <w:pStyle w:val="Compact"/>
       </w:pPr>
@@ -1255,7 +1388,7 @@
       <w:pPr>
         <w:numPr>
           <w:ilvl w:val="1"/>
-          <w:numId w:val="1013"/>
+          <w:numId w:val="1016"/>
         </w:numPr>
         <w:pStyle w:val="Compact"/>
       </w:pPr>
@@ -1267,7 +1400,7 @@
       <w:pPr>
         <w:numPr>
           <w:ilvl w:val="1"/>
-          <w:numId w:val="1013"/>
+          <w:numId w:val="1016"/>
         </w:numPr>
         <w:pStyle w:val="Compact"/>
       </w:pPr>
@@ -1279,7 +1412,7 @@
       <w:pPr>
         <w:numPr>
           <w:ilvl w:val="1"/>
-          <w:numId w:val="1013"/>
+          <w:numId w:val="1016"/>
         </w:numPr>
         <w:pStyle w:val="Compact"/>
       </w:pPr>
@@ -1291,7 +1424,7 @@
       <w:pPr>
         <w:numPr>
           <w:ilvl w:val="0"/>
-          <w:numId w:val="1012"/>
+          <w:numId w:val="1015"/>
         </w:numPr>
       </w:pPr>
       <w:r>
@@ -1302,7 +1435,7 @@
       <w:pPr>
         <w:numPr>
           <w:ilvl w:val="0"/>
-          <w:numId w:val="1012"/>
+          <w:numId w:val="1015"/>
         </w:numPr>
       </w:pPr>
       <w:r>
@@ -1337,7 +1470,7 @@
       <w:pPr>
         <w:numPr>
           <w:ilvl w:val="0"/>
-          <w:numId w:val="1012"/>
+          <w:numId w:val="1015"/>
         </w:numPr>
       </w:pPr>
       <w:r>
@@ -1363,7 +1496,7 @@
       <w:pPr>
         <w:numPr>
           <w:ilvl w:val="0"/>
-          <w:numId w:val="1012"/>
+          <w:numId w:val="1015"/>
         </w:numPr>
       </w:pPr>
       <w:r>
@@ -1380,7 +1513,7 @@
       <w:pPr>
         <w:numPr>
           <w:ilvl w:val="0"/>
-          <w:numId w:val="1012"/>
+          <w:numId w:val="1015"/>
         </w:numPr>
       </w:pPr>
       <w:r>
@@ -1458,7 +1591,7 @@
       <w:pPr>
         <w:numPr>
           <w:ilvl w:val="0"/>
-          <w:numId w:val="1014"/>
+          <w:numId w:val="1017"/>
         </w:numPr>
         <w:pStyle w:val="Compact"/>
       </w:pPr>
@@ -1492,7 +1625,7 @@
       <w:pPr>
         <w:numPr>
           <w:ilvl w:val="0"/>
-          <w:numId w:val="1015"/>
+          <w:numId w:val="1018"/>
         </w:numPr>
         <w:pStyle w:val="Compact"/>
       </w:pPr>
@@ -1504,7 +1637,7 @@
       <w:pPr>
         <w:numPr>
           <w:ilvl w:val="0"/>
-          <w:numId w:val="1015"/>
+          <w:numId w:val="1018"/>
         </w:numPr>
         <w:pStyle w:val="Compact"/>
       </w:pPr>
@@ -1528,7 +1661,7 @@
       <w:pPr>
         <w:numPr>
           <w:ilvl w:val="0"/>
-          <w:numId w:val="1015"/>
+          <w:numId w:val="1018"/>
         </w:numPr>
         <w:pStyle w:val="Compact"/>
       </w:pPr>
@@ -1565,7 +1698,7 @@
       <w:pPr>
         <w:numPr>
           <w:ilvl w:val="0"/>
-          <w:numId w:val="1016"/>
+          <w:numId w:val="1019"/>
         </w:numPr>
         <w:pStyle w:val="Compact"/>
       </w:pPr>
@@ -1583,7 +1716,7 @@
       <w:pPr>
         <w:numPr>
           <w:ilvl w:val="0"/>
-          <w:numId w:val="1016"/>
+          <w:numId w:val="1019"/>
         </w:numPr>
         <w:pStyle w:val="Compact"/>
       </w:pPr>
@@ -1595,7 +1728,7 @@
       <w:pPr>
         <w:numPr>
           <w:ilvl w:val="0"/>
-          <w:numId w:val="1016"/>
+          <w:numId w:val="1019"/>
         </w:numPr>
         <w:pStyle w:val="Compact"/>
       </w:pPr>
@@ -1617,7 +1750,7 @@
       <w:pPr>
         <w:numPr>
           <w:ilvl w:val="0"/>
-          <w:numId w:val="1017"/>
+          <w:numId w:val="1020"/>
         </w:numPr>
         <w:pStyle w:val="Compact"/>
       </w:pPr>
@@ -1676,7 +1809,7 @@
       <w:pPr>
         <w:numPr>
           <w:ilvl w:val="1"/>
-          <w:numId w:val="1018"/>
+          <w:numId w:val="1021"/>
         </w:numPr>
         <w:pStyle w:val="Compact"/>
       </w:pPr>
@@ -1703,7 +1836,7 @@
       <w:pPr>
         <w:numPr>
           <w:ilvl w:val="0"/>
-          <w:numId w:val="1017"/>
+          <w:numId w:val="1020"/>
         </w:numPr>
         <w:pStyle w:val="Compact"/>
       </w:pPr>
@@ -1741,7 +1874,7 @@
       <w:pPr>
         <w:numPr>
           <w:ilvl w:val="1"/>
-          <w:numId w:val="1019"/>
+          <w:numId w:val="1022"/>
         </w:numPr>
         <w:pStyle w:val="Compact"/>
       </w:pPr>
@@ -1753,7 +1886,7 @@
       <w:pPr>
         <w:numPr>
           <w:ilvl w:val="0"/>
-          <w:numId w:val="1017"/>
+          <w:numId w:val="1020"/>
         </w:numPr>
         <w:pStyle w:val="Compact"/>
       </w:pPr>
@@ -1984,7 +2117,7 @@
       <w:pPr>
         <w:numPr>
           <w:ilvl w:val="0"/>
-          <w:numId w:val="1020"/>
+          <w:numId w:val="1023"/>
         </w:numPr>
         <w:pStyle w:val="Compact"/>
       </w:pPr>
@@ -2014,7 +2147,7 @@
       <w:pPr>
         <w:numPr>
           <w:ilvl w:val="0"/>
-          <w:numId w:val="1020"/>
+          <w:numId w:val="1023"/>
         </w:numPr>
         <w:pStyle w:val="Compact"/>
       </w:pPr>
@@ -2053,7 +2186,7 @@
       <w:pPr>
         <w:numPr>
           <w:ilvl w:val="0"/>
-          <w:numId w:val="1020"/>
+          <w:numId w:val="1023"/>
         </w:numPr>
         <w:pStyle w:val="Compact"/>
       </w:pPr>
@@ -2092,7 +2225,7 @@
       <w:pPr>
         <w:numPr>
           <w:ilvl w:val="0"/>
-          <w:numId w:val="1020"/>
+          <w:numId w:val="1023"/>
         </w:numPr>
         <w:pStyle w:val="Compact"/>
       </w:pPr>
@@ -2110,7 +2243,7 @@
       <w:pPr>
         <w:numPr>
           <w:ilvl w:val="0"/>
-          <w:numId w:val="1020"/>
+          <w:numId w:val="1023"/>
         </w:numPr>
         <w:pStyle w:val="Compact"/>
       </w:pPr>
@@ -2155,7 +2288,7 @@
       </w:r>
       <w:bookmarkEnd w:id="42"/>
     </w:p>
-    <w:bookmarkStart w:id="79" w:name="refs"/>
+    <w:bookmarkStart w:id="86" w:name="refs"/>
     <w:bookmarkStart w:id="44" w:name="ref-arien_is_2007"/>
     <w:p>
       <w:pPr>
@@ -2582,12 +2715,115 @@
       </w:r>
     </w:p>
     <w:bookmarkEnd w:id="63"/>
-    <w:bookmarkStart w:id="65" w:name="ref-knell_syphilis_2004"/>
+    <w:bookmarkStart w:id="65" w:name="ref-kerrDivergent2022"/>
     <w:p>
       <w:pPr>
         <w:pStyle w:val="Bibliography"/>
       </w:pPr>
       <w:r>
+        <w:t xml:space="preserve">Kerr, Peter J., Isabella M. Cattadori, Derek Sim, June Liu, Edward C. Holmes, and Andrew F. Read. 2022. “Divergent Evolutionary Pathways of Myxoma Virus in Australia: Virulence Phenotypes in Susceptible and Partially Resistant Rabbits Indicate Possible Selection for Transmissibility.”</w:t>
+      </w:r>
+      <w:r>
+        <w:t xml:space="preserve"> </w:t>
+      </w:r>
+      <w:r>
+        <w:rPr>
+          <w:i/>
+        </w:rPr>
+        <w:t xml:space="preserve">Journal of Virology</w:t>
+      </w:r>
+      <w:r>
+        <w:t xml:space="preserve"> </w:t>
+      </w:r>
+      <w:r>
+        <w:t xml:space="preserve">96 (20): e00886–22.</w:t>
+      </w:r>
+      <w:r>
+        <w:t xml:space="preserve"> </w:t>
+      </w:r>
+      <w:hyperlink r:id="rId64">
+        <w:r>
+          <w:rPr>
+            <w:rStyle w:val="Hyperlink"/>
+          </w:rPr>
+          <w:t xml:space="preserve">https://doi.org/10.1128/jvi.00886-22</w:t>
+        </w:r>
+      </w:hyperlink>
+      <w:r>
+        <w:t xml:space="preserve">.</w:t>
+      </w:r>
+    </w:p>
+    <w:bookmarkEnd w:id="65"/>
+    <w:bookmarkStart w:id="67" w:name="ref-kerrEvolutionary2012a"/>
+    <w:p>
+      <w:pPr>
+        <w:pStyle w:val="Bibliography"/>
+      </w:pPr>
+      <w:r>
+        <w:t xml:space="preserve">Kerr, Peter J., Elodie Ghedin, Jay V. DePasse, Adam Fitch, Isabella M. Cattadori, Peter J. Hudson, David C. Tscharke, Andrew F. Read, and Edward C. Holmes. 2012. “Evolutionary History and Attenuation of Myxoma Virus on Two Continents.”</w:t>
+      </w:r>
+      <w:r>
+        <w:t xml:space="preserve"> </w:t>
+      </w:r>
+      <w:r>
+        <w:rPr>
+          <w:i/>
+        </w:rPr>
+        <w:t xml:space="preserve">PLoS Pathog</w:t>
+      </w:r>
+      <w:r>
+        <w:t xml:space="preserve"> </w:t>
+      </w:r>
+      <w:r>
+        <w:t xml:space="preserve">8 (10): e1002950.</w:t>
+      </w:r>
+      <w:r>
+        <w:t xml:space="preserve"> </w:t>
+      </w:r>
+      <w:hyperlink r:id="rId66">
+        <w:r>
+          <w:rPr>
+            <w:rStyle w:val="Hyperlink"/>
+          </w:rPr>
+          <w:t xml:space="preserve">https://doi.org/10.1371/journal.ppat.1002950</w:t>
+        </w:r>
+      </w:hyperlink>
+      <w:r>
+        <w:t xml:space="preserve">.</w:t>
+      </w:r>
+    </w:p>
+    <w:bookmarkEnd w:id="67"/>
+    <w:bookmarkStart w:id="68" w:name="ref-kerrComparative2013"/>
+    <w:p>
+      <w:pPr>
+        <w:pStyle w:val="Bibliography"/>
+      </w:pPr>
+      <w:r>
+        <w:t xml:space="preserve">Kerr, Peter J., Matthew B. Rogers, Adam Fitch, Jay V. DePasse, Isabella M. Cattadori, Peter J. Hudson, David C. Tscharke, Edward C. Holmes, and Elodie Ghedin. 2013. “Comparative Analysis of the Complete Genome Sequence of the California MSW Strain of Myxoma Virus Reveals Potential Host Adaptations.”</w:t>
+      </w:r>
+      <w:r>
+        <w:t xml:space="preserve"> </w:t>
+      </w:r>
+      <w:r>
+        <w:rPr>
+          <w:i/>
+        </w:rPr>
+        <w:t xml:space="preserve">Journal of Virology</w:t>
+      </w:r>
+      <w:r>
+        <w:t xml:space="preserve"> </w:t>
+      </w:r>
+      <w:r>
+        <w:t xml:space="preserve">87 (22): 12080–9.</w:t>
+      </w:r>
+    </w:p>
+    <w:bookmarkEnd w:id="68"/>
+    <w:bookmarkStart w:id="70" w:name="ref-knell_syphilis_2004"/>
+    <w:p>
+      <w:pPr>
+        <w:pStyle w:val="Bibliography"/>
+      </w:pPr>
+      <w:r>
         <w:t xml:space="preserve">Knell, Robert J. 2004. “Syphilis in Renaissance Europe: Rapid Evolution of an Introduced Sexually Transmitted Disease?”</w:t>
       </w:r>
       <w:r>
@@ -2608,7 +2844,7 @@
       <w:r>
         <w:t xml:space="preserve"> </w:t>
       </w:r>
-      <w:hyperlink r:id="rId64">
+      <w:hyperlink r:id="rId69">
         <w:r>
           <w:rPr>
             <w:rStyle w:val="Hyperlink"/>
@@ -2620,8 +2856,8 @@
         <w:t xml:space="preserve">.</w:t>
       </w:r>
     </w:p>
-    <w:bookmarkEnd w:id="65"/>
-    <w:bookmarkStart w:id="67" w:name="ref-levin_short-sighted_1994"/>
+    <w:bookmarkEnd w:id="70"/>
+    <w:bookmarkStart w:id="72" w:name="ref-levin_short-sighted_1994"/>
     <w:p>
       <w:pPr>
         <w:pStyle w:val="Bibliography"/>
@@ -2647,7 +2883,7 @@
       <w:r>
         <w:t xml:space="preserve"> </w:t>
       </w:r>
-      <w:hyperlink r:id="rId66">
+      <w:hyperlink r:id="rId71">
         <w:r>
           <w:rPr>
             <w:rStyle w:val="Hyperlink"/>
@@ -2659,8 +2895,8 @@
         <w:t xml:space="preserve">.</w:t>
       </w:r>
     </w:p>
-    <w:bookmarkEnd w:id="67"/>
-    <w:bookmarkStart w:id="69" w:name="ref-mackinnon_immunity_2004"/>
+    <w:bookmarkEnd w:id="72"/>
+    <w:bookmarkStart w:id="74" w:name="ref-mackinnon_immunity_2004"/>
     <w:p>
       <w:pPr>
         <w:pStyle w:val="Bibliography"/>
@@ -2686,7 +2922,7 @@
       <w:r>
         <w:t xml:space="preserve"> </w:t>
       </w:r>
-      <w:hyperlink r:id="rId68">
+      <w:hyperlink r:id="rId73">
         <w:r>
           <w:rPr>
             <w:rStyle w:val="Hyperlink"/>
@@ -2698,8 +2934,8 @@
         <w:t xml:space="preserve">.</w:t>
       </w:r>
     </w:p>
-    <w:bookmarkEnd w:id="69"/>
-    <w:bookmarkStart w:id="71" w:name="ref-mackinnon_virulence_2008"/>
+    <w:bookmarkEnd w:id="74"/>
+    <w:bookmarkStart w:id="76" w:name="ref-mackinnon_virulence_2008"/>
     <w:p>
       <w:pPr>
         <w:pStyle w:val="Bibliography"/>
@@ -2722,7 +2958,7 @@
       <w:r>
         <w:t xml:space="preserve"> </w:t>
       </w:r>
-      <w:hyperlink r:id="rId70">
+      <w:hyperlink r:id="rId75">
         <w:r>
           <w:rPr>
             <w:rStyle w:val="Hyperlink"/>
@@ -2734,8 +2970,8 @@
         <w:t xml:space="preserve">.</w:t>
       </w:r>
     </w:p>
-    <w:bookmarkEnd w:id="71"/>
-    <w:bookmarkStart w:id="72" w:name="ref-massad_impact_2006"/>
+    <w:bookmarkEnd w:id="76"/>
+    <w:bookmarkStart w:id="77" w:name="ref-massad_impact_2006"/>
     <w:p>
       <w:pPr>
         <w:pStyle w:val="Bibliography"/>
@@ -2759,8 +2995,8 @@
         <w:t xml:space="preserve">66 (5): 907–11.</w:t>
       </w:r>
     </w:p>
-    <w:bookmarkEnd w:id="72"/>
-    <w:bookmarkStart w:id="74" w:name="ref-muller_increasing_2009"/>
+    <w:bookmarkEnd w:id="77"/>
+    <w:bookmarkStart w:id="79" w:name="ref-muller_increasing_2009"/>
     <w:p>
       <w:pPr>
         <w:pStyle w:val="Bibliography"/>
@@ -2786,7 +3022,7 @@
       <w:r>
         <w:t xml:space="preserve"> </w:t>
       </w:r>
-      <w:hyperlink r:id="rId73">
+      <w:hyperlink r:id="rId78">
         <w:r>
           <w:rPr>
             <w:rStyle w:val="Hyperlink"/>
@@ -2798,13 +3034,49 @@
         <w:t xml:space="preserve">.</w:t>
       </w:r>
     </w:p>
-    <w:bookmarkEnd w:id="74"/>
-    <w:bookmarkStart w:id="76" w:name="ref-park_effects_2017"/>
+    <w:bookmarkEnd w:id="79"/>
+    <w:bookmarkStart w:id="81" w:name="ref-ostler_disease_2020"/>
     <w:p>
       <w:pPr>
         <w:pStyle w:val="Bibliography"/>
       </w:pPr>
       <w:r>
+        <w:t xml:space="preserve">Ostler, Jeffrey. 2020. “Disease Has Never Been Just Disease for Native Americans.”</w:t>
+      </w:r>
+      <w:r>
+        <w:t xml:space="preserve"> </w:t>
+      </w:r>
+      <w:r>
+        <w:rPr>
+          <w:i/>
+        </w:rPr>
+        <w:t xml:space="preserve">The Atlantic</w:t>
+      </w:r>
+      <w:r>
+        <w:t xml:space="preserve">.</w:t>
+      </w:r>
+      <w:r>
+        <w:t xml:space="preserve"> </w:t>
+      </w:r>
+      <w:hyperlink r:id="rId80">
+        <w:r>
+          <w:rPr>
+            <w:rStyle w:val="Hyperlink"/>
+          </w:rPr>
+          <w:t xml:space="preserve">https://www.theatlantic.com/ideas/archive/2020/04/disease-has-never-been-just-disease-native-americans/610852/</w:t>
+        </w:r>
+      </w:hyperlink>
+      <w:r>
+        <w:t xml:space="preserve">.</w:t>
+      </w:r>
+    </w:p>
+    <w:bookmarkEnd w:id="81"/>
+    <w:bookmarkStart w:id="83" w:name="ref-park_effects_2017"/>
+    <w:p>
+      <w:pPr>
+        <w:pStyle w:val="Bibliography"/>
+      </w:pPr>
+      <w:r>
         <w:t xml:space="preserve">Park, Sang Woo, and Benjamin M. Bolker. 2017. “Effects of Contact Structure on the Transient Evolution of HIV Virulence.”</w:t>
       </w:r>
       <w:r>
@@ -2825,7 +3097,7 @@
       <w:r>
         <w:t xml:space="preserve"> </w:t>
       </w:r>
-      <w:hyperlink r:id="rId75">
+      <w:hyperlink r:id="rId82">
         <w:r>
           <w:rPr>
             <w:rStyle w:val="Hyperlink"/>
@@ -2837,8 +3109,8 @@
         <w:t xml:space="preserve">.</w:t>
       </w:r>
     </w:p>
-    <w:bookmarkEnd w:id="76"/>
-    <w:bookmarkStart w:id="78" w:name="ref-visher_three_2021"/>
+    <w:bookmarkEnd w:id="83"/>
+    <w:bookmarkStart w:id="85" w:name="ref-visher_three_2021"/>
     <w:p>
       <w:pPr>
         <w:pStyle w:val="Bibliography"/>
@@ -2864,7 +3136,7 @@
       <w:r>
         <w:t xml:space="preserve"> </w:t>
       </w:r>
-      <w:hyperlink r:id="rId77">
+      <w:hyperlink r:id="rId84">
         <w:r>
           <w:rPr>
             <w:rStyle w:val="Hyperlink"/>
@@ -2876,8 +3148,8 @@
         <w:t xml:space="preserve">.</w:t>
       </w:r>
     </w:p>
-    <w:bookmarkEnd w:id="78"/>
-    <w:bookmarkEnd w:id="79"/>
+    <w:bookmarkEnd w:id="85"/>
+    <w:bookmarkEnd w:id="86"/>
     <w:p>
       <w:r>
         <w:pict>
@@ -2890,7 +3162,7 @@
         <w:pStyle w:val="FirstParagraph"/>
       </w:pPr>
       <w:r>
-        <w:t xml:space="preserve">Last updated: 2022-03-01 19:42:56</w:t>
+        <w:t xml:space="preserve">Last updated: 2023-03-06 12:56:37.176998</w:t>
       </w:r>
     </w:p>
     <w:sectPr/>
@@ -3190,6 +3462,15 @@
     <w:abstractNumId w:val="991"/>
   </w:num>
   <w:num w:numId="1020">
+    <w:abstractNumId w:val="991"/>
+  </w:num>
+  <w:num w:numId="1021">
+    <w:abstractNumId w:val="991"/>
+  </w:num>
+  <w:num w:numId="1022">
+    <w:abstractNumId w:val="991"/>
+  </w:num>
+  <w:num w:numId="1023">
     <w:abstractNumId w:val="991"/>
   </w:num>
 </w:numbering>

</xml_diff>

<commit_message>
take out park/hiv pix
</commit_message>
<xml_diff>
--- a/docs/notes/virul-evol.docx
+++ b/docs/notes/virul-evol.docx
@@ -1971,98 +1971,6 @@
       <w:r>
         <w:drawing>
           <wp:inline>
-            <wp:extent cx="1233447" cy="1251766"/>
-            <wp:effectExtent b="0" l="0" r="0" t="0"/>
-            <wp:docPr descr="" title="" id="1" name="Picture"/>
-            <a:graphic>
-              <a:graphicData uri="http://schemas.openxmlformats.org/drawingml/2006/picture">
-                <pic:pic>
-                  <pic:nvPicPr>
-                    <pic:cNvPr descr="pix/bolker_park_fig1a.png" id="0" name="Picture"/>
-                    <pic:cNvPicPr>
-                      <a:picLocks noChangeArrowheads="1" noChangeAspect="1"/>
-                    </pic:cNvPicPr>
-                  </pic:nvPicPr>
-                  <pic:blipFill>
-                    <a:blip r:embed="rId37"/>
-                    <a:stretch>
-                      <a:fillRect/>
-                    </a:stretch>
-                  </pic:blipFill>
-                  <pic:spPr bwMode="auto">
-                    <a:xfrm>
-                      <a:off x="0" y="0"/>
-                      <a:ext cx="1233447" cy="1251766"/>
-                    </a:xfrm>
-                    <a:prstGeom prst="rect">
-                      <a:avLst/>
-                    </a:prstGeom>
-                    <a:noFill/>
-                    <a:ln w="9525">
-                      <a:noFill/>
-                      <a:headEnd/>
-                      <a:tailEnd/>
-                    </a:ln>
-                  </pic:spPr>
-                </pic:pic>
-              </a:graphicData>
-            </a:graphic>
-          </wp:inline>
-        </w:drawing>
-      </w:r>
-    </w:p>
-    <w:p>
-      <w:pPr>
-        <w:pStyle w:val="BodyText"/>
-      </w:pPr>
-      <w:r>
-        <w:drawing>
-          <wp:inline>
-            <wp:extent cx="4579632" cy="3475941"/>
-            <wp:effectExtent b="0" l="0" r="0" t="0"/>
-            <wp:docPr descr="" title="" id="1" name="Picture"/>
-            <a:graphic>
-              <a:graphicData uri="http://schemas.openxmlformats.org/drawingml/2006/picture">
-                <pic:pic>
-                  <pic:nvPicPr>
-                    <pic:cNvPr descr="pix/bolker_park_fig2.png" id="0" name="Picture"/>
-                    <pic:cNvPicPr>
-                      <a:picLocks noChangeArrowheads="1" noChangeAspect="1"/>
-                    </pic:cNvPicPr>
-                  </pic:nvPicPr>
-                  <pic:blipFill>
-                    <a:blip r:embed="rId38"/>
-                    <a:stretch>
-                      <a:fillRect/>
-                    </a:stretch>
-                  </pic:blipFill>
-                  <pic:spPr bwMode="auto">
-                    <a:xfrm>
-                      <a:off x="0" y="0"/>
-                      <a:ext cx="4579632" cy="3475941"/>
-                    </a:xfrm>
-                    <a:prstGeom prst="rect">
-                      <a:avLst/>
-                    </a:prstGeom>
-                    <a:noFill/>
-                    <a:ln w="9525">
-                      <a:noFill/>
-                      <a:headEnd/>
-                      <a:tailEnd/>
-                    </a:ln>
-                  </pic:spPr>
-                </pic:pic>
-              </a:graphicData>
-            </a:graphic>
-          </wp:inline>
-        </w:drawing>
-      </w:r>
-      <w:r>
-        <w:t xml:space="preserve"> </w:t>
-      </w:r>
-      <w:r>
-        <w:drawing>
-          <wp:inline>
             <wp:extent cx="5334000" cy="2142717"/>
             <wp:effectExtent b="0" l="0" r="0" t="0"/>
             <wp:docPr descr="" title="" id="1" name="Picture"/>
@@ -2076,7 +1984,7 @@
                     </pic:cNvPicPr>
                   </pic:nvPicPr>
                   <pic:blipFill>
-                    <a:blip r:embed="rId39"/>
+                    <a:blip r:embed="rId37"/>
                     <a:stretch>
                       <a:fillRect/>
                     </a:stretch>
@@ -2107,11 +2015,11 @@
       <w:pPr>
         <w:pStyle w:val="Heading2"/>
       </w:pPr>
-      <w:bookmarkStart w:id="40" w:name="effects-of-vaccines-and-treatment"/>
+      <w:bookmarkStart w:id="38" w:name="effects-of-vaccines-and-treatment"/>
       <w:r>
         <w:t xml:space="preserve">Effects of vaccines and treatment</w:t>
       </w:r>
-      <w:bookmarkEnd w:id="40"/>
+      <w:bookmarkEnd w:id="38"/>
     </w:p>
     <w:p>
       <w:pPr>
@@ -2247,7 +2155,7 @@
         </w:numPr>
         <w:pStyle w:val="Compact"/>
       </w:pPr>
-      <w:hyperlink r:id="rId41">
+      <w:hyperlink r:id="rId39">
         <w:r>
           <w:rPr>
             <w:rStyle w:val="Hyperlink"/>
@@ -2282,14 +2190,14 @@
       <w:pPr>
         <w:pStyle w:val="Heading2"/>
       </w:pPr>
-      <w:bookmarkStart w:id="42" w:name="references"/>
+      <w:bookmarkStart w:id="40" w:name="references"/>
       <w:r>
         <w:t xml:space="preserve">References</w:t>
       </w:r>
-      <w:bookmarkEnd w:id="42"/>
-    </w:p>
-    <w:bookmarkStart w:id="86" w:name="refs"/>
-    <w:bookmarkStart w:id="44" w:name="ref-arien_is_2007"/>
+      <w:bookmarkEnd w:id="40"/>
+    </w:p>
+    <w:bookmarkStart w:id="84" w:name="refs"/>
+    <w:bookmarkStart w:id="42" w:name="ref-arien_is_2007"/>
     <w:p>
       <w:pPr>
         <w:pStyle w:val="Bibliography"/>
@@ -2315,7 +2223,7 @@
       <w:r>
         <w:t xml:space="preserve"> </w:t>
       </w:r>
-      <w:hyperlink r:id="rId43">
+      <w:hyperlink r:id="rId41">
         <w:r>
           <w:rPr>
             <w:rStyle w:val="Hyperlink"/>
@@ -2327,8 +2235,8 @@
         <w:t xml:space="preserve">.</w:t>
       </w:r>
     </w:p>
-    <w:bookmarkEnd w:id="44"/>
-    <w:bookmarkStart w:id="46" w:name="ref-atkins_vaccination_2013"/>
+    <w:bookmarkEnd w:id="42"/>
+    <w:bookmarkStart w:id="44" w:name="ref-atkins_vaccination_2013"/>
     <w:p>
       <w:pPr>
         <w:pStyle w:val="Bibliography"/>
@@ -2354,7 +2262,7 @@
       <w:r>
         <w:t xml:space="preserve"> </w:t>
       </w:r>
-      <w:hyperlink r:id="rId45">
+      <w:hyperlink r:id="rId43">
         <w:r>
           <w:rPr>
             <w:rStyle w:val="Hyperlink"/>
@@ -2366,8 +2274,8 @@
         <w:t xml:space="preserve">.</w:t>
       </w:r>
     </w:p>
-    <w:bookmarkEnd w:id="46"/>
-    <w:bookmarkStart w:id="48" w:name="ref-berngruber_evolution_2013"/>
+    <w:bookmarkEnd w:id="44"/>
+    <w:bookmarkStart w:id="46" w:name="ref-berngruber_evolution_2013"/>
     <w:p>
       <w:pPr>
         <w:pStyle w:val="Bibliography"/>
@@ -2393,7 +2301,7 @@
       <w:r>
         <w:t xml:space="preserve"> </w:t>
       </w:r>
-      <w:hyperlink r:id="rId47">
+      <w:hyperlink r:id="rId45">
         <w:r>
           <w:rPr>
             <w:rStyle w:val="Hyperlink"/>
@@ -2405,8 +2313,8 @@
         <w:t xml:space="preserve">.</w:t>
       </w:r>
     </w:p>
-    <w:bookmarkEnd w:id="48"/>
-    <w:bookmarkStart w:id="50" w:name="X2bd2ebfb20cf493f3f502fe8b8c88ba661c2b97"/>
+    <w:bookmarkEnd w:id="46"/>
+    <w:bookmarkStart w:id="48" w:name="X2bd2ebfb20cf493f3f502fe8b8c88ba661c2b97"/>
     <w:p>
       <w:pPr>
         <w:pStyle w:val="Bibliography"/>
@@ -2432,7 +2340,7 @@
       <w:r>
         <w:t xml:space="preserve"> </w:t>
       </w:r>
-      <w:hyperlink r:id="rId49">
+      <w:hyperlink r:id="rId47">
         <w:r>
           <w:rPr>
             <w:rStyle w:val="Hyperlink"/>
@@ -2444,8 +2352,8 @@
         <w:t xml:space="preserve">.</w:t>
       </w:r>
     </w:p>
-    <w:bookmarkEnd w:id="50"/>
-    <w:bookmarkStart w:id="52" w:name="ref-bolker_transient_2010"/>
+    <w:bookmarkEnd w:id="48"/>
+    <w:bookmarkStart w:id="50" w:name="ref-bolker_transient_2010"/>
     <w:p>
       <w:pPr>
         <w:pStyle w:val="Bibliography"/>
@@ -2471,7 +2379,7 @@
       <w:r>
         <w:t xml:space="preserve"> </w:t>
       </w:r>
-      <w:hyperlink r:id="rId51">
+      <w:hyperlink r:id="rId49">
         <w:r>
           <w:rPr>
             <w:rStyle w:val="Hyperlink"/>
@@ -2483,8 +2391,8 @@
         <w:t xml:space="preserve">.</w:t>
       </w:r>
     </w:p>
-    <w:bookmarkEnd w:id="52"/>
-    <w:bookmarkStart w:id="54" w:name="ref-bonhoeffer_curse_1996"/>
+    <w:bookmarkEnd w:id="50"/>
+    <w:bookmarkStart w:id="52" w:name="ref-bonhoeffer_curse_1996"/>
     <w:p>
       <w:pPr>
         <w:pStyle w:val="Bibliography"/>
@@ -2510,7 +2418,7 @@
       <w:r>
         <w:t xml:space="preserve"> </w:t>
       </w:r>
-      <w:hyperlink r:id="rId53">
+      <w:hyperlink r:id="rId51">
         <w:r>
           <w:rPr>
             <w:rStyle w:val="Hyperlink"/>
@@ -2522,8 +2430,8 @@
         <w:t xml:space="preserve">.</w:t>
       </w:r>
     </w:p>
-    <w:bookmarkEnd w:id="54"/>
-    <w:bookmarkStart w:id="56" w:name="ref-crosby_virgin_1976"/>
+    <w:bookmarkEnd w:id="52"/>
+    <w:bookmarkStart w:id="54" w:name="ref-crosby_virgin_1976"/>
     <w:p>
       <w:pPr>
         <w:pStyle w:val="Bibliography"/>
@@ -2549,7 +2457,7 @@
       <w:r>
         <w:t xml:space="preserve"> </w:t>
       </w:r>
-      <w:hyperlink r:id="rId55">
+      <w:hyperlink r:id="rId53">
         <w:r>
           <w:rPr>
             <w:rStyle w:val="Hyperlink"/>
@@ -2561,8 +2469,8 @@
         <w:t xml:space="preserve">.</w:t>
       </w:r>
     </w:p>
-    <w:bookmarkEnd w:id="56"/>
-    <w:bookmarkStart w:id="58" w:name="ref-day_general_2004"/>
+    <w:bookmarkEnd w:id="54"/>
+    <w:bookmarkStart w:id="56" w:name="ref-day_general_2004"/>
     <w:p>
       <w:pPr>
         <w:pStyle w:val="Bibliography"/>
@@ -2588,7 +2496,7 @@
       <w:r>
         <w:t xml:space="preserve"> </w:t>
       </w:r>
-      <w:hyperlink r:id="rId57">
+      <w:hyperlink r:id="rId55">
         <w:r>
           <w:rPr>
             <w:rStyle w:val="Hyperlink"/>
@@ -2600,63 +2508,63 @@
         <w:t xml:space="preserve">.</w:t>
       </w:r>
     </w:p>
+    <w:bookmarkEnd w:id="56"/>
+    <w:bookmarkStart w:id="57" w:name="ref-frank_models_1996"/>
+    <w:p>
+      <w:pPr>
+        <w:pStyle w:val="Bibliography"/>
+      </w:pPr>
+      <w:r>
+        <w:t xml:space="preserve">Frank, S. A. 1996. “Models of Parasite Virulence.”</w:t>
+      </w:r>
+      <w:r>
+        <w:t xml:space="preserve"> </w:t>
+      </w:r>
+      <w:r>
+        <w:rPr>
+          <w:i/>
+        </w:rPr>
+        <w:t xml:space="preserve">Quarterly Review of Biology</w:t>
+      </w:r>
+      <w:r>
+        <w:t xml:space="preserve"> </w:t>
+      </w:r>
+      <w:r>
+        <w:t xml:space="preserve">71 (1): 37–78.</w:t>
+      </w:r>
+    </w:p>
+    <w:bookmarkEnd w:id="57"/>
+    <w:bookmarkStart w:id="58" w:name="ref-gandon_imperfect_2001"/>
+    <w:p>
+      <w:pPr>
+        <w:pStyle w:val="Bibliography"/>
+      </w:pPr>
+      <w:r>
+        <w:t xml:space="preserve">Gandon, Sylvain, Margaret J. Mackinnon, Sean Nee, and Andrew F. Read. 2001. “Imperfect Vaccines and the Evolution of Pathogen Virulence.”</w:t>
+      </w:r>
+      <w:r>
+        <w:t xml:space="preserve"> </w:t>
+      </w:r>
+      <w:r>
+        <w:rPr>
+          <w:i/>
+        </w:rPr>
+        <w:t xml:space="preserve">Nature</w:t>
+      </w:r>
+      <w:r>
+        <w:t xml:space="preserve"> </w:t>
+      </w:r>
+      <w:r>
+        <w:t xml:space="preserve">414: 751–55.</w:t>
+      </w:r>
+    </w:p>
     <w:bookmarkEnd w:id="58"/>
-    <w:bookmarkStart w:id="59" w:name="ref-frank_models_1996"/>
+    <w:bookmarkStart w:id="60" w:name="ref-herbeck_is_2012"/>
     <w:p>
       <w:pPr>
         <w:pStyle w:val="Bibliography"/>
       </w:pPr>
       <w:r>
-        <w:t xml:space="preserve">Frank, S. A. 1996. “Models of Parasite Virulence.”</w:t>
-      </w:r>
-      <w:r>
-        <w:t xml:space="preserve"> </w:t>
-      </w:r>
-      <w:r>
-        <w:rPr>
-          <w:i/>
-        </w:rPr>
-        <w:t xml:space="preserve">Quarterly Review of Biology</w:t>
-      </w:r>
-      <w:r>
-        <w:t xml:space="preserve"> </w:t>
-      </w:r>
-      <w:r>
-        <w:t xml:space="preserve">71 (1): 37–78.</w:t>
-      </w:r>
-    </w:p>
-    <w:bookmarkEnd w:id="59"/>
-    <w:bookmarkStart w:id="60" w:name="ref-gandon_imperfect_2001"/>
-    <w:p>
-      <w:pPr>
-        <w:pStyle w:val="Bibliography"/>
-      </w:pPr>
-      <w:r>
-        <w:t xml:space="preserve">Gandon, Sylvain, Margaret J. Mackinnon, Sean Nee, and Andrew F. Read. 2001. “Imperfect Vaccines and the Evolution of Pathogen Virulence.”</w:t>
-      </w:r>
-      <w:r>
-        <w:t xml:space="preserve"> </w:t>
-      </w:r>
-      <w:r>
-        <w:rPr>
-          <w:i/>
-        </w:rPr>
-        <w:t xml:space="preserve">Nature</w:t>
-      </w:r>
-      <w:r>
-        <w:t xml:space="preserve"> </w:t>
-      </w:r>
-      <w:r>
-        <w:t xml:space="preserve">414: 751–55.</w:t>
-      </w:r>
-    </w:p>
-    <w:bookmarkEnd w:id="60"/>
-    <w:bookmarkStart w:id="62" w:name="ref-herbeck_is_2012"/>
-    <w:p>
-      <w:pPr>
-        <w:pStyle w:val="Bibliography"/>
-      </w:pPr>
-      <w:r>
         <w:t xml:space="preserve">Herbeck, Joshua T., Viktor Müller, Brandon S. Maust, Bruno Ledergerber, Carlo Torti, Simona Di Giambenedetto, Luuk Gras, et al. 2012. “Is the Virulence of HIV Changing? A Meta-Analysis of Trends in Prognostic Markers of HIV Disease Progression and Transmission.”</w:t>
       </w:r>
       <w:r>
@@ -2677,7 +2585,7 @@
       <w:r>
         <w:t xml:space="preserve"> </w:t>
       </w:r>
-      <w:hyperlink r:id="rId61">
+      <w:hyperlink r:id="rId59">
         <w:r>
           <w:rPr>
             <w:rStyle w:val="Hyperlink"/>
@@ -2689,8 +2597,8 @@
         <w:t xml:space="preserve">.</w:t>
       </w:r>
     </w:p>
-    <w:bookmarkEnd w:id="62"/>
-    <w:bookmarkStart w:id="63" w:name="ref-kamo_evolution_2006"/>
+    <w:bookmarkEnd w:id="60"/>
+    <w:bookmarkStart w:id="61" w:name="ref-kamo_evolution_2006"/>
     <w:p>
       <w:pPr>
         <w:pStyle w:val="Bibliography"/>
@@ -2714,8 +2622,8 @@
         <w:t xml:space="preserve">8 (7): 1333–47.</w:t>
       </w:r>
     </w:p>
-    <w:bookmarkEnd w:id="63"/>
-    <w:bookmarkStart w:id="65" w:name="ref-kerrDivergent2022"/>
+    <w:bookmarkEnd w:id="61"/>
+    <w:bookmarkStart w:id="63" w:name="ref-kerrDivergent2022"/>
     <w:p>
       <w:pPr>
         <w:pStyle w:val="Bibliography"/>
@@ -2741,7 +2649,7 @@
       <w:r>
         <w:t xml:space="preserve"> </w:t>
       </w:r>
-      <w:hyperlink r:id="rId64">
+      <w:hyperlink r:id="rId62">
         <w:r>
           <w:rPr>
             <w:rStyle w:val="Hyperlink"/>
@@ -2753,8 +2661,8 @@
         <w:t xml:space="preserve">.</w:t>
       </w:r>
     </w:p>
-    <w:bookmarkEnd w:id="65"/>
-    <w:bookmarkStart w:id="67" w:name="ref-kerrEvolutionary2012a"/>
+    <w:bookmarkEnd w:id="63"/>
+    <w:bookmarkStart w:id="65" w:name="ref-kerrEvolutionary2012a"/>
     <w:p>
       <w:pPr>
         <w:pStyle w:val="Bibliography"/>
@@ -2780,7 +2688,7 @@
       <w:r>
         <w:t xml:space="preserve"> </w:t>
       </w:r>
-      <w:hyperlink r:id="rId66">
+      <w:hyperlink r:id="rId64">
         <w:r>
           <w:rPr>
             <w:rStyle w:val="Hyperlink"/>
@@ -2792,8 +2700,8 @@
         <w:t xml:space="preserve">.</w:t>
       </w:r>
     </w:p>
-    <w:bookmarkEnd w:id="67"/>
-    <w:bookmarkStart w:id="68" w:name="ref-kerrComparative2013"/>
+    <w:bookmarkEnd w:id="65"/>
+    <w:bookmarkStart w:id="66" w:name="ref-kerrComparative2013"/>
     <w:p>
       <w:pPr>
         <w:pStyle w:val="Bibliography"/>
@@ -2817,8 +2725,8 @@
         <w:t xml:space="preserve">87 (22): 12080–9.</w:t>
       </w:r>
     </w:p>
-    <w:bookmarkEnd w:id="68"/>
-    <w:bookmarkStart w:id="70" w:name="ref-knell_syphilis_2004"/>
+    <w:bookmarkEnd w:id="66"/>
+    <w:bookmarkStart w:id="68" w:name="ref-knell_syphilis_2004"/>
     <w:p>
       <w:pPr>
         <w:pStyle w:val="Bibliography"/>
@@ -2844,7 +2752,7 @@
       <w:r>
         <w:t xml:space="preserve"> </w:t>
       </w:r>
-      <w:hyperlink r:id="rId69">
+      <w:hyperlink r:id="rId67">
         <w:r>
           <w:rPr>
             <w:rStyle w:val="Hyperlink"/>
@@ -2856,8 +2764,8 @@
         <w:t xml:space="preserve">.</w:t>
       </w:r>
     </w:p>
-    <w:bookmarkEnd w:id="70"/>
-    <w:bookmarkStart w:id="72" w:name="ref-levin_short-sighted_1994"/>
+    <w:bookmarkEnd w:id="68"/>
+    <w:bookmarkStart w:id="70" w:name="ref-levin_short-sighted_1994"/>
     <w:p>
       <w:pPr>
         <w:pStyle w:val="Bibliography"/>
@@ -2883,7 +2791,7 @@
       <w:r>
         <w:t xml:space="preserve"> </w:t>
       </w:r>
-      <w:hyperlink r:id="rId71">
+      <w:hyperlink r:id="rId69">
         <w:r>
           <w:rPr>
             <w:rStyle w:val="Hyperlink"/>
@@ -2895,8 +2803,8 @@
         <w:t xml:space="preserve">.</w:t>
       </w:r>
     </w:p>
-    <w:bookmarkEnd w:id="72"/>
-    <w:bookmarkStart w:id="74" w:name="ref-mackinnon_immunity_2004"/>
+    <w:bookmarkEnd w:id="70"/>
+    <w:bookmarkStart w:id="72" w:name="ref-mackinnon_immunity_2004"/>
     <w:p>
       <w:pPr>
         <w:pStyle w:val="Bibliography"/>
@@ -2922,7 +2830,7 @@
       <w:r>
         <w:t xml:space="preserve"> </w:t>
       </w:r>
-      <w:hyperlink r:id="rId73">
+      <w:hyperlink r:id="rId71">
         <w:r>
           <w:rPr>
             <w:rStyle w:val="Hyperlink"/>
@@ -2934,8 +2842,8 @@
         <w:t xml:space="preserve">.</w:t>
       </w:r>
     </w:p>
-    <w:bookmarkEnd w:id="74"/>
-    <w:bookmarkStart w:id="76" w:name="ref-mackinnon_virulence_2008"/>
+    <w:bookmarkEnd w:id="72"/>
+    <w:bookmarkStart w:id="74" w:name="ref-mackinnon_virulence_2008"/>
     <w:p>
       <w:pPr>
         <w:pStyle w:val="Bibliography"/>
@@ -2958,7 +2866,7 @@
       <w:r>
         <w:t xml:space="preserve"> </w:t>
       </w:r>
-      <w:hyperlink r:id="rId75">
+      <w:hyperlink r:id="rId73">
         <w:r>
           <w:rPr>
             <w:rStyle w:val="Hyperlink"/>
@@ -2970,8 +2878,8 @@
         <w:t xml:space="preserve">.</w:t>
       </w:r>
     </w:p>
-    <w:bookmarkEnd w:id="76"/>
-    <w:bookmarkStart w:id="77" w:name="ref-massad_impact_2006"/>
+    <w:bookmarkEnd w:id="74"/>
+    <w:bookmarkStart w:id="75" w:name="ref-massad_impact_2006"/>
     <w:p>
       <w:pPr>
         <w:pStyle w:val="Bibliography"/>
@@ -2995,8 +2903,8 @@
         <w:t xml:space="preserve">66 (5): 907–11.</w:t>
       </w:r>
     </w:p>
-    <w:bookmarkEnd w:id="77"/>
-    <w:bookmarkStart w:id="79" w:name="ref-muller_increasing_2009"/>
+    <w:bookmarkEnd w:id="75"/>
+    <w:bookmarkStart w:id="77" w:name="ref-muller_increasing_2009"/>
     <w:p>
       <w:pPr>
         <w:pStyle w:val="Bibliography"/>
@@ -3022,7 +2930,7 @@
       <w:r>
         <w:t xml:space="preserve"> </w:t>
       </w:r>
-      <w:hyperlink r:id="rId78">
+      <w:hyperlink r:id="rId76">
         <w:r>
           <w:rPr>
             <w:rStyle w:val="Hyperlink"/>
@@ -3034,8 +2942,8 @@
         <w:t xml:space="preserve">.</w:t>
       </w:r>
     </w:p>
-    <w:bookmarkEnd w:id="79"/>
-    <w:bookmarkStart w:id="81" w:name="ref-ostler_disease_2020"/>
+    <w:bookmarkEnd w:id="77"/>
+    <w:bookmarkStart w:id="79" w:name="ref-ostler_disease_2020"/>
     <w:p>
       <w:pPr>
         <w:pStyle w:val="Bibliography"/>
@@ -3058,7 +2966,7 @@
       <w:r>
         <w:t xml:space="preserve"> </w:t>
       </w:r>
-      <w:hyperlink r:id="rId80">
+      <w:hyperlink r:id="rId78">
         <w:r>
           <w:rPr>
             <w:rStyle w:val="Hyperlink"/>
@@ -3070,8 +2978,8 @@
         <w:t xml:space="preserve">.</w:t>
       </w:r>
     </w:p>
-    <w:bookmarkEnd w:id="81"/>
-    <w:bookmarkStart w:id="83" w:name="ref-park_effects_2017"/>
+    <w:bookmarkEnd w:id="79"/>
+    <w:bookmarkStart w:id="81" w:name="ref-park_effects_2017"/>
     <w:p>
       <w:pPr>
         <w:pStyle w:val="Bibliography"/>
@@ -3097,7 +3005,7 @@
       <w:r>
         <w:t xml:space="preserve"> </w:t>
       </w:r>
-      <w:hyperlink r:id="rId82">
+      <w:hyperlink r:id="rId80">
         <w:r>
           <w:rPr>
             <w:rStyle w:val="Hyperlink"/>
@@ -3109,8 +3017,8 @@
         <w:t xml:space="preserve">.</w:t>
       </w:r>
     </w:p>
-    <w:bookmarkEnd w:id="83"/>
-    <w:bookmarkStart w:id="85" w:name="ref-visher_three_2021"/>
+    <w:bookmarkEnd w:id="81"/>
+    <w:bookmarkStart w:id="83" w:name="ref-visher_three_2021"/>
     <w:p>
       <w:pPr>
         <w:pStyle w:val="Bibliography"/>
@@ -3136,7 +3044,7 @@
       <w:r>
         <w:t xml:space="preserve"> </w:t>
       </w:r>
-      <w:hyperlink r:id="rId84">
+      <w:hyperlink r:id="rId82">
         <w:r>
           <w:rPr>
             <w:rStyle w:val="Hyperlink"/>
@@ -3148,8 +3056,8 @@
         <w:t xml:space="preserve">.</w:t>
       </w:r>
     </w:p>
-    <w:bookmarkEnd w:id="85"/>
-    <w:bookmarkEnd w:id="86"/>
+    <w:bookmarkEnd w:id="83"/>
+    <w:bookmarkEnd w:id="84"/>
     <w:p>
       <w:r>
         <w:pict>
@@ -3162,7 +3070,7 @@
         <w:pStyle w:val="FirstParagraph"/>
       </w:pPr>
       <w:r>
-        <w:t xml:space="preserve">Last updated: 2023-03-06 12:57:38.288446</w:t>
+        <w:t xml:space="preserve">Last updated: 2023-03-06 12:59:27.786165</w:t>
       </w:r>
     </w:p>
     <w:sectPr/>

</xml_diff>